<commit_message>
second attempt at 'Verwendete Technologien
</commit_message>
<xml_diff>
--- a/Diplomschrift/Diplomschrift.docx
+++ b/Diplomschrift/Diplomschrift.docx
@@ -1,6 +1,6 @@
 
 <file path=word/document.xml><?xml version="1.0" encoding="utf-8"?>
-<w:document xmlns:wpc="http://schemas.microsoft.com/office/word/2010/wordprocessingCanvas" xmlns:cx="http://schemas.microsoft.com/office/drawing/2014/chartex" xmlns:cx1="http://schemas.microsoft.com/office/drawing/2015/9/8/chartex" xmlns:cx2="http://schemas.microsoft.com/office/drawing/2015/10/21/chartex" xmlns:cx3="http://schemas.microsoft.com/office/drawing/2016/5/9/chartex" xmlns:cx4="http://schemas.microsoft.com/office/drawing/2016/5/10/chartex" xmlns:cx5="http://schemas.microsoft.com/office/drawing/2016/5/11/chartex" xmlns:mc="http://schemas.openxmlformats.org/markup-compatibility/2006" xmlns:o="urn:schemas-microsoft-com:office:office" xmlns:r="http://schemas.openxmlformats.org/officeDocument/2006/relationships" xmlns:m="http://schemas.openxmlformats.org/officeDocument/2006/math" xmlns:v="urn:schemas-microsoft-com:vml" xmlns:wp14="http://schemas.microsoft.com/office/word/2010/wordprocessingDrawing" xmlns:wp="http://schemas.openxmlformats.org/drawingml/2006/wordprocessingDrawing" xmlns:w10="urn:schemas-microsoft-com:office:word" xmlns:w="http://schemas.openxmlformats.org/wordprocessingml/2006/main" xmlns:w14="http://schemas.microsoft.com/office/word/2010/wordml" xmlns:w15="http://schemas.microsoft.com/office/word/2012/wordml" xmlns:w16se="http://schemas.microsoft.com/office/word/2015/wordml/symex" xmlns:wpg="http://schemas.microsoft.com/office/word/2010/wordprocessingGroup" xmlns:wpi="http://schemas.microsoft.com/office/word/2010/wordprocessingInk" xmlns:wne="http://schemas.microsoft.com/office/word/2006/wordml" xmlns:wps="http://schemas.microsoft.com/office/word/2010/wordprocessingShape" mc:Ignorable="w14 w15 w16se wp14">
+<w:document xmlns:wpc="http://schemas.microsoft.com/office/word/2010/wordprocessingCanvas" xmlns:mc="http://schemas.openxmlformats.org/markup-compatibility/2006" xmlns:o="urn:schemas-microsoft-com:office:office" xmlns:r="http://schemas.openxmlformats.org/officeDocument/2006/relationships" xmlns:m="http://schemas.openxmlformats.org/officeDocument/2006/math" xmlns:v="urn:schemas-microsoft-com:vml" xmlns:wp14="http://schemas.microsoft.com/office/word/2010/wordprocessingDrawing" xmlns:wp="http://schemas.openxmlformats.org/drawingml/2006/wordprocessingDrawing" xmlns:w10="urn:schemas-microsoft-com:office:word" xmlns:w="http://schemas.openxmlformats.org/wordprocessingml/2006/main" xmlns:w14="http://schemas.microsoft.com/office/word/2010/wordml" xmlns:w15="http://schemas.microsoft.com/office/word/2012/wordml" xmlns:wpg="http://schemas.microsoft.com/office/word/2010/wordprocessingGroup" xmlns:wpi="http://schemas.microsoft.com/office/word/2010/wordprocessingInk" xmlns:wne="http://schemas.microsoft.com/office/word/2006/wordml" xmlns:wps="http://schemas.microsoft.com/office/word/2010/wordprocessingShape" mc:Ignorable="w14 w15 wp14">
   <w:body>
     <w:p>
       <w:pPr>
@@ -14,7 +14,6 @@
       <w:r>
         <w:rPr>
           <w:noProof/>
-          <w:lang w:val="de-AT" w:eastAsia="de-AT"/>
         </w:rPr>
         <w:drawing>
           <wp:inline distT="0" distB="0" distL="0" distR="0" wp14:anchorId="6D87F26E" wp14:editId="136C50E3">
@@ -764,7 +763,7 @@
       <w:r>
         <w:fldChar w:fldCharType="separate"/>
       </w:r>
-      <w:hyperlink w:anchor="_Toc476208007" w:history="1">
+      <w:hyperlink w:anchor="_Toc476246168" w:history="1">
         <w:r>
           <w:rPr>
             <w:rStyle w:val="Hyperlink"/>
@@ -792,7 +791,7 @@
             <w:noProof/>
             <w:webHidden/>
           </w:rPr>
-          <w:instrText xml:space="preserve"> PAGEREF _Toc476208007 \h </w:instrText>
+          <w:instrText xml:space="preserve"> PAGEREF _Toc476246168 \h </w:instrText>
         </w:r>
         <w:r>
           <w:rPr>
@@ -812,7 +811,7 @@
             <w:noProof/>
             <w:webHidden/>
           </w:rPr>
-          <w:t>4</w:t>
+          <w:t>5</w:t>
         </w:r>
         <w:r>
           <w:rPr>
@@ -835,7 +834,7 @@
           <w:noProof/>
         </w:rPr>
       </w:pPr>
-      <w:hyperlink w:anchor="_Toc476208008" w:history="1">
+      <w:hyperlink w:anchor="_Toc476246169" w:history="1">
         <w:r>
           <w:rPr>
             <w:rStyle w:val="Hyperlink"/>
@@ -876,7 +875,7 @@
             <w:noProof/>
             <w:webHidden/>
           </w:rPr>
-          <w:instrText xml:space="preserve"> PAGEREF _Toc476208008 \h </w:instrText>
+          <w:instrText xml:space="preserve"> PAGEREF _Toc476246169 \h </w:instrText>
         </w:r>
         <w:r>
           <w:rPr>
@@ -896,7 +895,7 @@
             <w:noProof/>
             <w:webHidden/>
           </w:rPr>
-          <w:t>4</w:t>
+          <w:t>5</w:t>
         </w:r>
         <w:r>
           <w:rPr>
@@ -919,7 +918,7 @@
           <w:noProof/>
         </w:rPr>
       </w:pPr>
-      <w:hyperlink w:anchor="_Toc476208009" w:history="1">
+      <w:hyperlink w:anchor="_Toc476246170" w:history="1">
         <w:r>
           <w:rPr>
             <w:rStyle w:val="Hyperlink"/>
@@ -960,7 +959,7 @@
             <w:noProof/>
             <w:webHidden/>
           </w:rPr>
-          <w:instrText xml:space="preserve"> PAGEREF _Toc476208009 \h </w:instrText>
+          <w:instrText xml:space="preserve"> PAGEREF _Toc476246170 \h </w:instrText>
         </w:r>
         <w:r>
           <w:rPr>
@@ -980,7 +979,7 @@
             <w:noProof/>
             <w:webHidden/>
           </w:rPr>
-          <w:t>4</w:t>
+          <w:t>5</w:t>
         </w:r>
         <w:r>
           <w:rPr>
@@ -1003,7 +1002,7 @@
           <w:noProof/>
         </w:rPr>
       </w:pPr>
-      <w:hyperlink w:anchor="_Toc476208010" w:history="1">
+      <w:hyperlink w:anchor="_Toc476246171" w:history="1">
         <w:r>
           <w:rPr>
             <w:rStyle w:val="Hyperlink"/>
@@ -1044,7 +1043,7 @@
             <w:noProof/>
             <w:webHidden/>
           </w:rPr>
-          <w:instrText xml:space="preserve"> PAGEREF _Toc476208010 \h </w:instrText>
+          <w:instrText xml:space="preserve"> PAGEREF _Toc476246171 \h </w:instrText>
         </w:r>
         <w:r>
           <w:rPr>
@@ -1064,7 +1063,7 @@
             <w:noProof/>
             <w:webHidden/>
           </w:rPr>
-          <w:t>4</w:t>
+          <w:t>5</w:t>
         </w:r>
         <w:r>
           <w:rPr>
@@ -1087,7 +1086,7 @@
           <w:noProof/>
         </w:rPr>
       </w:pPr>
-      <w:hyperlink w:anchor="_Toc476208011" w:history="1">
+      <w:hyperlink w:anchor="_Toc476246172" w:history="1">
         <w:r>
           <w:rPr>
             <w:rStyle w:val="Hyperlink"/>
@@ -1128,7 +1127,7 @@
             <w:noProof/>
             <w:webHidden/>
           </w:rPr>
-          <w:instrText xml:space="preserve"> PAGEREF _Toc476208011 \h </w:instrText>
+          <w:instrText xml:space="preserve"> PAGEREF _Toc476246172 \h </w:instrText>
         </w:r>
         <w:r>
           <w:rPr>
@@ -1148,7 +1147,7 @@
             <w:noProof/>
             <w:webHidden/>
           </w:rPr>
-          <w:t>4</w:t>
+          <w:t>5</w:t>
         </w:r>
         <w:r>
           <w:rPr>
@@ -1161,6 +1160,424 @@
     </w:p>
     <w:p>
       <w:pPr>
+        <w:pStyle w:val="Verzeichnis1"/>
+        <w:tabs>
+          <w:tab w:val="right" w:leader="dot" w:pos="9016"/>
+        </w:tabs>
+        <w:rPr>
+          <w:rFonts w:asciiTheme="minorHAnsi" w:eastAsiaTheme="minorEastAsia" w:hAnsiTheme="minorHAnsi" w:cstheme="minorBidi"/>
+          <w:noProof/>
+          <w:sz w:val="22"/>
+          <w:szCs w:val="22"/>
+          <w:lang w:val="de-DE"/>
+        </w:rPr>
+      </w:pPr>
+      <w:hyperlink w:anchor="_Toc476246173" w:history="1">
+        <w:r>
+          <w:rPr>
+            <w:rStyle w:val="Hyperlink"/>
+            <w:rFonts w:eastAsiaTheme="majorEastAsia"/>
+            <w:noProof/>
+          </w:rPr>
+          <w:t>Verwendete Technologien</w:t>
+        </w:r>
+        <w:r>
+          <w:rPr>
+            <w:noProof/>
+            <w:webHidden/>
+          </w:rPr>
+          <w:tab/>
+        </w:r>
+        <w:r>
+          <w:rPr>
+            <w:noProof/>
+            <w:webHidden/>
+          </w:rPr>
+          <w:fldChar w:fldCharType="begin"/>
+        </w:r>
+        <w:r>
+          <w:rPr>
+            <w:noProof/>
+            <w:webHidden/>
+          </w:rPr>
+          <w:instrText xml:space="preserve"> PAGEREF _Toc476246173 \h </w:instrText>
+        </w:r>
+        <w:r>
+          <w:rPr>
+            <w:noProof/>
+            <w:webHidden/>
+          </w:rPr>
+        </w:r>
+        <w:r>
+          <w:rPr>
+            <w:noProof/>
+            <w:webHidden/>
+          </w:rPr>
+          <w:fldChar w:fldCharType="separate"/>
+        </w:r>
+        <w:r>
+          <w:rPr>
+            <w:noProof/>
+            <w:webHidden/>
+          </w:rPr>
+          <w:t>13</w:t>
+        </w:r>
+        <w:r>
+          <w:rPr>
+            <w:noProof/>
+            <w:webHidden/>
+          </w:rPr>
+          <w:fldChar w:fldCharType="end"/>
+        </w:r>
+      </w:hyperlink>
+    </w:p>
+    <w:p>
+      <w:pPr>
+        <w:pStyle w:val="Verzeichnis2"/>
+        <w:tabs>
+          <w:tab w:val="right" w:leader="dot" w:pos="9016"/>
+        </w:tabs>
+        <w:rPr>
+          <w:rFonts w:cstheme="minorBidi"/>
+          <w:noProof/>
+        </w:rPr>
+      </w:pPr>
+      <w:hyperlink w:anchor="_Toc476246174" w:history="1">
+        <w:r>
+          <w:rPr>
+            <w:rStyle w:val="Hyperlink"/>
+            <w:noProof/>
+          </w:rPr>
+          <w:t>Android Studio</w:t>
+        </w:r>
+        <w:r>
+          <w:rPr>
+            <w:noProof/>
+            <w:webHidden/>
+          </w:rPr>
+          <w:tab/>
+        </w:r>
+        <w:r>
+          <w:rPr>
+            <w:noProof/>
+            <w:webHidden/>
+          </w:rPr>
+          <w:fldChar w:fldCharType="begin"/>
+        </w:r>
+        <w:r>
+          <w:rPr>
+            <w:noProof/>
+            <w:webHidden/>
+          </w:rPr>
+          <w:instrText xml:space="preserve"> PAGEREF _Toc476246174 \h </w:instrText>
+        </w:r>
+        <w:r>
+          <w:rPr>
+            <w:noProof/>
+            <w:webHidden/>
+          </w:rPr>
+        </w:r>
+        <w:r>
+          <w:rPr>
+            <w:noProof/>
+            <w:webHidden/>
+          </w:rPr>
+          <w:fldChar w:fldCharType="separate"/>
+        </w:r>
+        <w:r>
+          <w:rPr>
+            <w:noProof/>
+            <w:webHidden/>
+          </w:rPr>
+          <w:t>13</w:t>
+        </w:r>
+        <w:r>
+          <w:rPr>
+            <w:noProof/>
+            <w:webHidden/>
+          </w:rPr>
+          <w:fldChar w:fldCharType="end"/>
+        </w:r>
+      </w:hyperlink>
+    </w:p>
+    <w:p>
+      <w:pPr>
+        <w:pStyle w:val="Verzeichnis2"/>
+        <w:tabs>
+          <w:tab w:val="right" w:leader="dot" w:pos="9016"/>
+        </w:tabs>
+        <w:rPr>
+          <w:rFonts w:cstheme="minorBidi"/>
+          <w:noProof/>
+        </w:rPr>
+      </w:pPr>
+      <w:hyperlink w:anchor="_Toc476246175" w:history="1">
+        <w:r>
+          <w:rPr>
+            <w:rStyle w:val="Hyperlink"/>
+            <w:noProof/>
+          </w:rPr>
+          <w:t>Android Studio NDK</w:t>
+        </w:r>
+        <w:r>
+          <w:rPr>
+            <w:noProof/>
+            <w:webHidden/>
+          </w:rPr>
+          <w:tab/>
+        </w:r>
+        <w:r>
+          <w:rPr>
+            <w:noProof/>
+            <w:webHidden/>
+          </w:rPr>
+          <w:fldChar w:fldCharType="begin"/>
+        </w:r>
+        <w:r>
+          <w:rPr>
+            <w:noProof/>
+            <w:webHidden/>
+          </w:rPr>
+          <w:instrText xml:space="preserve"> PAGEREF _Toc476246175 \h </w:instrText>
+        </w:r>
+        <w:r>
+          <w:rPr>
+            <w:noProof/>
+            <w:webHidden/>
+          </w:rPr>
+        </w:r>
+        <w:r>
+          <w:rPr>
+            <w:noProof/>
+            <w:webHidden/>
+          </w:rPr>
+          <w:fldChar w:fldCharType="separate"/>
+        </w:r>
+        <w:r>
+          <w:rPr>
+            <w:noProof/>
+            <w:webHidden/>
+          </w:rPr>
+          <w:t>13</w:t>
+        </w:r>
+        <w:r>
+          <w:rPr>
+            <w:noProof/>
+            <w:webHidden/>
+          </w:rPr>
+          <w:fldChar w:fldCharType="end"/>
+        </w:r>
+      </w:hyperlink>
+    </w:p>
+    <w:p>
+      <w:pPr>
+        <w:pStyle w:val="Verzeichnis2"/>
+        <w:tabs>
+          <w:tab w:val="right" w:leader="dot" w:pos="9016"/>
+        </w:tabs>
+        <w:rPr>
+          <w:rFonts w:cstheme="minorBidi"/>
+          <w:noProof/>
+        </w:rPr>
+      </w:pPr>
+      <w:hyperlink w:anchor="_Toc476246176" w:history="1">
+        <w:r>
+          <w:rPr>
+            <w:rStyle w:val="Hyperlink"/>
+            <w:noProof/>
+          </w:rPr>
+          <w:t>CMake</w:t>
+        </w:r>
+        <w:r>
+          <w:rPr>
+            <w:noProof/>
+            <w:webHidden/>
+          </w:rPr>
+          <w:tab/>
+        </w:r>
+        <w:r>
+          <w:rPr>
+            <w:noProof/>
+            <w:webHidden/>
+          </w:rPr>
+          <w:fldChar w:fldCharType="begin"/>
+        </w:r>
+        <w:r>
+          <w:rPr>
+            <w:noProof/>
+            <w:webHidden/>
+          </w:rPr>
+          <w:instrText xml:space="preserve"> PAGEREF _Toc476246176 \h </w:instrText>
+        </w:r>
+        <w:r>
+          <w:rPr>
+            <w:noProof/>
+            <w:webHidden/>
+          </w:rPr>
+        </w:r>
+        <w:r>
+          <w:rPr>
+            <w:noProof/>
+            <w:webHidden/>
+          </w:rPr>
+          <w:fldChar w:fldCharType="separate"/>
+        </w:r>
+        <w:r>
+          <w:rPr>
+            <w:noProof/>
+            <w:webHidden/>
+          </w:rPr>
+          <w:t>14</w:t>
+        </w:r>
+        <w:r>
+          <w:rPr>
+            <w:noProof/>
+            <w:webHidden/>
+          </w:rPr>
+          <w:fldChar w:fldCharType="end"/>
+        </w:r>
+      </w:hyperlink>
+    </w:p>
+    <w:p>
+      <w:pPr>
+        <w:pStyle w:val="Verzeichnis2"/>
+        <w:tabs>
+          <w:tab w:val="right" w:leader="dot" w:pos="9016"/>
+        </w:tabs>
+        <w:rPr>
+          <w:rFonts w:cstheme="minorBidi"/>
+          <w:noProof/>
+        </w:rPr>
+      </w:pPr>
+      <w:hyperlink w:anchor="_Toc476246177" w:history="1">
+        <w:r>
+          <w:rPr>
+            <w:rStyle w:val="Hyperlink"/>
+            <w:noProof/>
+          </w:rPr>
+          <w:t>Gradle</w:t>
+        </w:r>
+        <w:r>
+          <w:rPr>
+            <w:noProof/>
+            <w:webHidden/>
+          </w:rPr>
+          <w:tab/>
+        </w:r>
+        <w:r>
+          <w:rPr>
+            <w:noProof/>
+            <w:webHidden/>
+          </w:rPr>
+          <w:fldChar w:fldCharType="begin"/>
+        </w:r>
+        <w:r>
+          <w:rPr>
+            <w:noProof/>
+            <w:webHidden/>
+          </w:rPr>
+          <w:instrText xml:space="preserve"> PAGEREF _Toc476246177 \h </w:instrText>
+        </w:r>
+        <w:r>
+          <w:rPr>
+            <w:noProof/>
+            <w:webHidden/>
+          </w:rPr>
+        </w:r>
+        <w:r>
+          <w:rPr>
+            <w:noProof/>
+            <w:webHidden/>
+          </w:rPr>
+          <w:fldChar w:fldCharType="separate"/>
+        </w:r>
+        <w:r>
+          <w:rPr>
+            <w:noProof/>
+            <w:webHidden/>
+          </w:rPr>
+          <w:t>14</w:t>
+        </w:r>
+        <w:r>
+          <w:rPr>
+            <w:noProof/>
+            <w:webHidden/>
+          </w:rPr>
+          <w:fldChar w:fldCharType="end"/>
+        </w:r>
+      </w:hyperlink>
+    </w:p>
+    <w:p>
+      <w:pPr>
+        <w:pStyle w:val="Verzeichnis2"/>
+        <w:tabs>
+          <w:tab w:val="right" w:leader="dot" w:pos="9016"/>
+        </w:tabs>
+        <w:rPr>
+          <w:rFonts w:cstheme="minorBidi"/>
+          <w:noProof/>
+        </w:rPr>
+      </w:pPr>
+      <w:hyperlink w:anchor="_Toc476246178" w:history="1">
+        <w:r>
+          <w:rPr>
+            <w:rStyle w:val="Hyperlink"/>
+            <w:noProof/>
+          </w:rPr>
+          <w:t>Boost ( C++ Libraries )</w:t>
+        </w:r>
+        <w:r>
+          <w:rPr>
+            <w:noProof/>
+            <w:webHidden/>
+          </w:rPr>
+          <w:tab/>
+        </w:r>
+        <w:r>
+          <w:rPr>
+            <w:noProof/>
+            <w:webHidden/>
+          </w:rPr>
+          <w:fldChar w:fldCharType="begin"/>
+        </w:r>
+        <w:r>
+          <w:rPr>
+            <w:noProof/>
+            <w:webHidden/>
+          </w:rPr>
+          <w:instrText xml:space="preserve"> PAGEREF _Toc476246178 \h </w:instrText>
+        </w:r>
+        <w:r>
+          <w:rPr>
+            <w:noProof/>
+            <w:webHidden/>
+          </w:rPr>
+        </w:r>
+        <w:r>
+          <w:rPr>
+            <w:noProof/>
+            <w:webHidden/>
+          </w:rPr>
+          <w:fldChar w:fldCharType="separate"/>
+        </w:r>
+        <w:r>
+          <w:rPr>
+            <w:noProof/>
+            <w:webHidden/>
+          </w:rPr>
+          <w:t>14</w:t>
+        </w:r>
+        <w:r>
+          <w:rPr>
+            <w:noProof/>
+            <w:webHidden/>
+          </w:rPr>
+          <w:fldChar w:fldCharType="end"/>
+        </w:r>
+      </w:hyperlink>
+    </w:p>
+    <w:p>
+      <w:pPr>
         <w:pStyle w:val="Titelbattfu"/>
         <w:spacing w:line="360" w:lineRule="auto"/>
       </w:pPr>
@@ -1181,6 +1598,8 @@
         <w:pStyle w:val="berschriftDiplo"/>
       </w:pPr>
       <w:bookmarkStart w:id="0" w:name="_Toc476207942"/>
+      <w:bookmarkStart w:id="1" w:name="_GoBack"/>
+      <w:bookmarkEnd w:id="1"/>
       <w:r>
         <w:br w:type="column"/>
       </w:r>
@@ -1192,13 +1611,13 @@
           <w:lang w:val="de-DE"/>
         </w:rPr>
       </w:pPr>
-      <w:bookmarkStart w:id="1" w:name="_Toc476208007"/>
+      <w:bookmarkStart w:id="2" w:name="_Toc476246168"/>
       <w:proofErr w:type="spellStart"/>
       <w:r>
         <w:t>Impressum</w:t>
       </w:r>
       <w:bookmarkEnd w:id="0"/>
-      <w:bookmarkEnd w:id="1"/>
+      <w:bookmarkEnd w:id="2"/>
       <w:proofErr w:type="spellEnd"/>
     </w:p>
     <w:p>
@@ -1220,13 +1639,13 @@
           <w:lang w:val="de-DE"/>
         </w:rPr>
       </w:pPr>
-      <w:bookmarkStart w:id="2" w:name="_Toc476207943"/>
-      <w:bookmarkStart w:id="3" w:name="_Toc476208008"/>
+      <w:bookmarkStart w:id="3" w:name="_Toc476207943"/>
+      <w:bookmarkStart w:id="4" w:name="_Toc476246169"/>
       <w:r>
         <w:t>Schule</w:t>
       </w:r>
-      <w:bookmarkEnd w:id="2"/>
       <w:bookmarkEnd w:id="3"/>
+      <w:bookmarkEnd w:id="4"/>
     </w:p>
     <w:p>
       <w:pPr>
@@ -1289,13 +1708,13 @@
           <w:numId w:val="5"/>
         </w:numPr>
       </w:pPr>
-      <w:bookmarkStart w:id="4" w:name="_Toc476207944"/>
-      <w:bookmarkStart w:id="5" w:name="_Toc476208009"/>
+      <w:bookmarkStart w:id="5" w:name="_Toc476207944"/>
+      <w:bookmarkStart w:id="6" w:name="_Toc476246170"/>
       <w:r>
         <w:t>Schuljahr</w:t>
       </w:r>
-      <w:bookmarkEnd w:id="4"/>
       <w:bookmarkEnd w:id="5"/>
+      <w:bookmarkEnd w:id="6"/>
     </w:p>
     <w:p>
       <w:pPr>
@@ -1328,13 +1747,13 @@
           <w:numId w:val="5"/>
         </w:numPr>
       </w:pPr>
-      <w:bookmarkStart w:id="6" w:name="_Toc476207945"/>
-      <w:bookmarkStart w:id="7" w:name="_Toc476208010"/>
+      <w:bookmarkStart w:id="7" w:name="_Toc476207945"/>
+      <w:bookmarkStart w:id="8" w:name="_Toc476246171"/>
       <w:r>
         <w:t>Klasse</w:t>
       </w:r>
-      <w:bookmarkEnd w:id="6"/>
       <w:bookmarkEnd w:id="7"/>
+      <w:bookmarkEnd w:id="8"/>
     </w:p>
     <w:p>
       <w:pPr>
@@ -1359,13 +1778,13 @@
           <w:numId w:val="5"/>
         </w:numPr>
       </w:pPr>
-      <w:bookmarkStart w:id="8" w:name="_Toc476207946"/>
-      <w:bookmarkStart w:id="9" w:name="_Toc476208011"/>
+      <w:bookmarkStart w:id="9" w:name="_Toc476207946"/>
+      <w:bookmarkStart w:id="10" w:name="_Toc476246172"/>
       <w:r>
         <w:t>Projektname</w:t>
       </w:r>
-      <w:bookmarkEnd w:id="8"/>
       <w:bookmarkEnd w:id="9"/>
+      <w:bookmarkEnd w:id="10"/>
     </w:p>
     <w:p>
       <w:pPr>
@@ -2256,8 +2675,6 @@
         </w:rPr>
         <w:t>Applikationen</w:t>
       </w:r>
-      <w:bookmarkStart w:id="10" w:name="_GoBack"/>
-      <w:bookmarkEnd w:id="10"/>
       <w:r>
         <w:rPr>
           <w:rFonts w:asciiTheme="minorHAnsi" w:hAnsiTheme="minorHAnsi" w:cstheme="minorHAnsi"/>
@@ -2386,7 +2803,7 @@
         <w:rPr>
           <w:rFonts w:asciiTheme="minorHAnsi" w:hAnsiTheme="minorHAnsi" w:cstheme="minorHAnsi"/>
           <w:noProof/>
-          <w:lang w:eastAsia="de-AT"/>
+          <w:lang w:val="de-DE"/>
         </w:rPr>
         <w:lastRenderedPageBreak/>
         <w:drawing>
@@ -2870,7 +3287,7 @@
         <w:rPr>
           <w:rFonts w:asciiTheme="minorHAnsi" w:hAnsiTheme="minorHAnsi" w:cstheme="minorHAnsi"/>
           <w:noProof/>
-          <w:lang w:eastAsia="de-AT"/>
+          <w:lang w:val="de-DE"/>
         </w:rPr>
         <w:lastRenderedPageBreak/>
         <w:drawing>
@@ -3007,7 +3424,7 @@
         <w:rPr>
           <w:rFonts w:asciiTheme="minorHAnsi" w:hAnsiTheme="minorHAnsi" w:cstheme="minorHAnsi"/>
           <w:noProof/>
-          <w:lang w:eastAsia="de-AT"/>
+          <w:lang w:val="de-DE"/>
         </w:rPr>
         <w:drawing>
           <wp:anchor distT="0" distB="0" distL="114300" distR="114300" simplePos="0" relativeHeight="251659264" behindDoc="0" locked="0" layoutInCell="1" allowOverlap="1">
@@ -3256,7 +3673,7 @@
         <w:rPr>
           <w:rFonts w:asciiTheme="minorHAnsi" w:hAnsiTheme="minorHAnsi" w:cstheme="minorHAnsi"/>
           <w:noProof/>
-          <w:lang w:eastAsia="de-AT"/>
+          <w:lang w:val="de-DE"/>
         </w:rPr>
         <w:drawing>
           <wp:anchor distT="0" distB="0" distL="114300" distR="114300" simplePos="0" relativeHeight="251662336" behindDoc="0" locked="0" layoutInCell="1" allowOverlap="1">
@@ -3319,7 +3736,7 @@
         <w:rPr>
           <w:rFonts w:asciiTheme="minorHAnsi" w:hAnsiTheme="minorHAnsi" w:cstheme="minorHAnsi"/>
           <w:noProof/>
-          <w:lang w:eastAsia="de-AT"/>
+          <w:lang w:val="de-DE"/>
         </w:rPr>
         <w:drawing>
           <wp:anchor distT="0" distB="0" distL="114300" distR="114300" simplePos="0" relativeHeight="251660288" behindDoc="0" locked="0" layoutInCell="1" allowOverlap="1">
@@ -3396,7 +3813,7 @@
         <w:rPr>
           <w:rFonts w:asciiTheme="minorHAnsi" w:hAnsiTheme="minorHAnsi" w:cstheme="minorHAnsi"/>
           <w:noProof/>
-          <w:lang w:eastAsia="de-AT"/>
+          <w:lang w:val="de-DE"/>
         </w:rPr>
         <w:drawing>
           <wp:anchor distT="0" distB="0" distL="114300" distR="114300" simplePos="0" relativeHeight="251661312" behindDoc="0" locked="0" layoutInCell="1" allowOverlap="1">
@@ -6093,13 +6510,15 @@
     <w:p>
       <w:pPr>
         <w:rPr>
-          <w:rFonts w:ascii="Consolas" w:hAnsi="Consolas" w:cs="Consolas"/>
+          <w:rFonts w:ascii="Consolas" w:eastAsiaTheme="minorHAnsi" w:hAnsi="Consolas" w:cs="Consolas"/>
+          <w:color w:val="008000"/>
           <w:sz w:val="19"/>
           <w:szCs w:val="19"/>
           <w:lang w:val="en-GB"/>
         </w:rPr>
       </w:pPr>
       <w:proofErr w:type="spellStart"/>
+      <w:proofErr w:type="gramStart"/>
       <w:r>
         <w:rPr>
           <w:rFonts w:ascii="Consolas" w:eastAsiaTheme="minorHAnsi" w:hAnsi="Consolas" w:cs="Consolas"/>
@@ -6111,6 +6530,7 @@
         <w:t>int</w:t>
       </w:r>
       <w:proofErr w:type="spellEnd"/>
+      <w:proofErr w:type="gramEnd"/>
       <w:r>
         <w:rPr>
           <w:rFonts w:ascii="Consolas" w:eastAsiaTheme="minorHAnsi" w:hAnsi="Consolas" w:cs="Consolas"/>
@@ -6365,6 +6785,794 @@
         </w:rPr>
         <w:t>//Hough Circle Detection</w:t>
       </w:r>
+    </w:p>
+    <w:p>
+      <w:pPr>
+        <w:rPr>
+          <w:rFonts w:eastAsiaTheme="minorHAnsi"/>
+          <w:lang w:val="en-GB"/>
+        </w:rPr>
+      </w:pPr>
+      <w:r>
+        <w:rPr>
+          <w:rFonts w:eastAsiaTheme="minorHAnsi"/>
+          <w:lang w:val="en-GB"/>
+        </w:rPr>
+        <w:br w:type="page"/>
+      </w:r>
+    </w:p>
+    <w:p>
+      <w:pPr>
+        <w:pStyle w:val="berschriftDiplo"/>
+        <w:rPr>
+          <w:lang w:val="de-DE"/>
+        </w:rPr>
+      </w:pPr>
+      <w:bookmarkStart w:id="11" w:name="_Toc476246173"/>
+      <w:r>
+        <w:rPr>
+          <w:lang w:val="de-DE"/>
+        </w:rPr>
+        <w:lastRenderedPageBreak/>
+        <w:t>Verwendete Technologien</w:t>
+      </w:r>
+      <w:bookmarkEnd w:id="11"/>
+    </w:p>
+    <w:p>
+      <w:pPr>
+        <w:pStyle w:val="DiploUnterpunkte"/>
+        <w:rPr>
+          <w:lang w:val="de-DE"/>
+        </w:rPr>
+      </w:pPr>
+    </w:p>
+    <w:p>
+      <w:pPr>
+        <w:pStyle w:val="DiploUnterpunkte"/>
+        <w:rPr>
+          <w:lang w:val="de-DE"/>
+        </w:rPr>
+      </w:pPr>
+      <w:bookmarkStart w:id="12" w:name="_Toc476246174"/>
+      <w:r>
+        <w:rPr>
+          <w:lang w:val="de-DE"/>
+        </w:rPr>
+        <w:t>Android Studio</w:t>
+      </w:r>
+      <w:bookmarkEnd w:id="12"/>
+    </w:p>
+    <w:p/>
+    <w:p>
+      <w:r>
+        <w:t xml:space="preserve">Android Studio ist die offizielle integrierte Entwicklungsumgebung ( DIE ) für die Android Plattform. Es wurde am 16. Mai 2013 bei der Google I/O Konferenz angekündigt. Android Studio ist unter dem Apache </w:t>
+      </w:r>
+      <w:proofErr w:type="spellStart"/>
+      <w:r>
+        <w:t>License</w:t>
+      </w:r>
+      <w:proofErr w:type="spellEnd"/>
+      <w:r>
+        <w:t xml:space="preserve"> 2.0 frei zugänglich.</w:t>
+      </w:r>
+    </w:p>
+    <w:p/>
+    <w:p>
+      <w:r>
+        <w:t xml:space="preserve">Android Studio ist speziell für die Android Entwicklung designt geworden. Sie kann frei für Windows, </w:t>
+      </w:r>
+      <w:proofErr w:type="spellStart"/>
+      <w:r>
+        <w:t>macOS</w:t>
+      </w:r>
+      <w:proofErr w:type="spellEnd"/>
+      <w:r>
+        <w:t xml:space="preserve"> und Linux gedownloadet werden. Android Studio hat </w:t>
+      </w:r>
+      <w:proofErr w:type="spellStart"/>
+      <w:r>
+        <w:t>Eclipse</w:t>
+      </w:r>
+      <w:proofErr w:type="spellEnd"/>
+      <w:r>
+        <w:t xml:space="preserve"> Android Development Tools ( ADT ) als Googles primäre DIE für nativen Android Applikationen Entwicklung ersetzt.</w:t>
+      </w:r>
+    </w:p>
+    <w:p/>
+    <w:p>
+      <w:r>
+        <w:t>Wieso Android Studio so vorteilhaft ist:</w:t>
+      </w:r>
+    </w:p>
+    <w:p>
+      <w:pPr>
+        <w:pStyle w:val="Listenabsatz"/>
+        <w:numPr>
+          <w:ilvl w:val="0"/>
+          <w:numId w:val="6"/>
+        </w:numPr>
+      </w:pPr>
+      <w:proofErr w:type="spellStart"/>
+      <w:r>
+        <w:rPr>
+          <w:b/>
+        </w:rPr>
+        <w:t>Gradle</w:t>
+      </w:r>
+      <w:proofErr w:type="spellEnd"/>
+      <w:r>
+        <w:rPr>
+          <w:b/>
+        </w:rPr>
+        <w:t xml:space="preserve"> Integration</w:t>
+      </w:r>
+      <w:r>
+        <w:t xml:space="preserve">: Android Studio benutzt den rasant wachsenden </w:t>
+      </w:r>
+      <w:proofErr w:type="spellStart"/>
+      <w:r>
+        <w:t>Gradle</w:t>
+      </w:r>
+      <w:proofErr w:type="spellEnd"/>
+      <w:r>
+        <w:t xml:space="preserve"> </w:t>
+      </w:r>
+      <w:proofErr w:type="spellStart"/>
+      <w:r>
+        <w:t>build</w:t>
+      </w:r>
+      <w:proofErr w:type="spellEnd"/>
+      <w:r>
+        <w:t xml:space="preserve"> System. </w:t>
+      </w:r>
+      <w:proofErr w:type="spellStart"/>
+      <w:r>
+        <w:t>Gradle</w:t>
+      </w:r>
+      <w:proofErr w:type="spellEnd"/>
+      <w:r>
+        <w:t xml:space="preserve"> automatisiert und liefert bessere Software schneller.</w:t>
+      </w:r>
+    </w:p>
+    <w:p>
+      <w:pPr>
+        <w:pStyle w:val="Listenabsatz"/>
+        <w:numPr>
+          <w:ilvl w:val="0"/>
+          <w:numId w:val="6"/>
+        </w:numPr>
+      </w:pPr>
+      <w:r>
+        <w:rPr>
+          <w:b/>
+        </w:rPr>
+        <w:t>Erweiterte Code Ergänzung</w:t>
+      </w:r>
+      <w:r>
+        <w:t>: Android Studio liefert präzise Code Ergänzungen, welches für ein Programmiere viel Zeit und unnötiges langes Debugging spart.</w:t>
+      </w:r>
+    </w:p>
+    <w:p>
+      <w:pPr>
+        <w:pStyle w:val="Listenabsatz"/>
+        <w:numPr>
+          <w:ilvl w:val="0"/>
+          <w:numId w:val="6"/>
+        </w:numPr>
+      </w:pPr>
+      <w:r>
+        <w:rPr>
+          <w:b/>
+        </w:rPr>
+        <w:t>User Interface</w:t>
+      </w:r>
+      <w:r>
+        <w:t>: Android Studio hat eine sehr benutzerfreundliche User Interface als ein Einsteiger hat man keine Probleme beim Zurrechtfinden im Programm.</w:t>
+      </w:r>
+    </w:p>
+    <w:p>
+      <w:pPr>
+        <w:pStyle w:val="Listenabsatz"/>
+        <w:numPr>
+          <w:ilvl w:val="0"/>
+          <w:numId w:val="6"/>
+        </w:numPr>
+      </w:pPr>
+      <w:r>
+        <w:rPr>
+          <w:b/>
+        </w:rPr>
+        <w:t>Organisierung des Projektes</w:t>
+      </w:r>
+      <w:r>
+        <w:t xml:space="preserve">: Android Studio benutzt Module, welche alle eine eigene </w:t>
+      </w:r>
+      <w:proofErr w:type="spellStart"/>
+      <w:r>
+        <w:t>Gradle</w:t>
+      </w:r>
+      <w:proofErr w:type="spellEnd"/>
+      <w:r>
+        <w:t xml:space="preserve"> </w:t>
+      </w:r>
+      <w:proofErr w:type="spellStart"/>
+      <w:r>
+        <w:t>build</w:t>
+      </w:r>
+      <w:proofErr w:type="spellEnd"/>
+      <w:r>
+        <w:t xml:space="preserve"> File besitzen, die seine eigene Abhängigkeiten angeben kann. Außerdem hat Android Studio eine Funktion, welche das zuletzt geschlossene Projekt beim Start öffnet, welches unnötige Zeit spart.</w:t>
+      </w:r>
+    </w:p>
+    <w:p>
+      <w:pPr>
+        <w:pStyle w:val="Listenabsatz"/>
+        <w:numPr>
+          <w:ilvl w:val="0"/>
+          <w:numId w:val="6"/>
+        </w:numPr>
+      </w:pPr>
+      <w:r>
+        <w:rPr>
+          <w:b/>
+        </w:rPr>
+        <w:t>System Stabilität</w:t>
+      </w:r>
+      <w:r>
+        <w:t xml:space="preserve">: Android Studio hat eine stabile Performance </w:t>
+      </w:r>
+      <w:r>
+        <w:t>hat weniger Bugs und die benötigten Systemeigenschaften sind auch sehr niedrig.</w:t>
+      </w:r>
+    </w:p>
+    <w:p>
+      <w:pPr>
+        <w:pStyle w:val="Listenabsatz"/>
+        <w:numPr>
+          <w:ilvl w:val="0"/>
+          <w:numId w:val="6"/>
+        </w:numPr>
+      </w:pPr>
+      <w:r>
+        <w:rPr>
+          <w:b/>
+        </w:rPr>
+        <w:t xml:space="preserve">Drag </w:t>
+      </w:r>
+      <w:proofErr w:type="spellStart"/>
+      <w:r>
+        <w:rPr>
+          <w:b/>
+        </w:rPr>
+        <w:t>and</w:t>
+      </w:r>
+      <w:proofErr w:type="spellEnd"/>
+      <w:r>
+        <w:rPr>
+          <w:b/>
+        </w:rPr>
+        <w:t xml:space="preserve"> Drop</w:t>
+      </w:r>
+      <w:r>
+        <w:t xml:space="preserve">: Android Studio hat eine Drag </w:t>
+      </w:r>
+      <w:proofErr w:type="spellStart"/>
+      <w:r>
+        <w:t>and</w:t>
+      </w:r>
+      <w:proofErr w:type="spellEnd"/>
+      <w:r>
+        <w:t xml:space="preserve"> Drop Funktion eingebaut, welches über den GUI ( </w:t>
+      </w:r>
+      <w:proofErr w:type="spellStart"/>
+      <w:r>
+        <w:t>Graphical</w:t>
+      </w:r>
+      <w:proofErr w:type="spellEnd"/>
+      <w:r>
+        <w:t xml:space="preserve"> User </w:t>
+      </w:r>
+      <w:proofErr w:type="gramStart"/>
+      <w:r>
+        <w:t>Interface )</w:t>
+      </w:r>
+      <w:proofErr w:type="gramEnd"/>
+      <w:r>
+        <w:t xml:space="preserve"> benutzt werden kann.</w:t>
+      </w:r>
+    </w:p>
+    <w:p/>
+    <w:p>
+      <w:pPr>
+        <w:pStyle w:val="DiploUnterpunkte"/>
+        <w:rPr>
+          <w:lang w:val="de-DE"/>
+        </w:rPr>
+      </w:pPr>
+      <w:bookmarkStart w:id="13" w:name="_Toc476246175"/>
+      <w:r>
+        <w:rPr>
+          <w:lang w:val="de-DE"/>
+        </w:rPr>
+        <w:t>Android Studio NDK</w:t>
+      </w:r>
+      <w:bookmarkEnd w:id="13"/>
+    </w:p>
+    <w:p/>
+    <w:p>
+      <w:r>
+        <w:t xml:space="preserve">Die Native Development Kit ( NDK ) ist eine Satz von Werkzeugen welches dir erlaubt C und C++ Codes mit Android zu verwenden und er bietet </w:t>
+      </w:r>
+      <w:proofErr w:type="spellStart"/>
+      <w:r>
+        <w:t>Platform</w:t>
+      </w:r>
+      <w:proofErr w:type="spellEnd"/>
+      <w:r>
+        <w:t xml:space="preserve"> Bibliotheken welches du benutzten kannst um native Aktivitäten und physische Gerätekomponente zu verwalten, wie Sensoren und Touch-Eingabe. Die NDK könnte vielleicht für Android Novizen nicht das richtige Tool sein, welche nur den Java Code und Framework APIs zum entwickeln ihres Apps benötigen.</w:t>
+      </w:r>
+      <w:r>
+        <w:t xml:space="preserve"> Aber, die NDK kann für ein Paar Fälle nützlich sein:</w:t>
+      </w:r>
+    </w:p>
+    <w:p>
+      <w:pPr>
+        <w:pStyle w:val="Listenabsatz"/>
+        <w:numPr>
+          <w:ilvl w:val="0"/>
+          <w:numId w:val="7"/>
+        </w:numPr>
+      </w:pPr>
+      <w:r>
+        <w:rPr>
+          <w:color w:val="212121"/>
+          <w:shd w:val="clear" w:color="auto" w:fill="FFFFFF"/>
+        </w:rPr>
+        <w:t>Zusätzliche Leistung aus einem Gerät herauszudrücken, um eine geringe Latenz zu erreichen oder rechenintensive Anwendungen wie Spiele oder Physik-Simulationen durchzuführen</w:t>
+      </w:r>
+    </w:p>
+    <w:p>
+      <w:pPr>
+        <w:pStyle w:val="Listenabsatz"/>
+        <w:numPr>
+          <w:ilvl w:val="0"/>
+          <w:numId w:val="7"/>
+        </w:numPr>
+      </w:pPr>
+      <w:r>
+        <w:rPr>
+          <w:color w:val="212121"/>
+          <w:shd w:val="clear" w:color="auto" w:fill="FFFFFF"/>
+        </w:rPr>
+        <w:t>Wiederverwendung Bibliotheken sei es von ihnen oder von anderen Entwicklern.</w:t>
+      </w:r>
+    </w:p>
+    <w:p>
+      <w:pPr>
+        <w:rPr>
+          <w:lang w:val="de-DE"/>
+        </w:rPr>
+      </w:pPr>
+    </w:p>
+    <w:p/>
+    <w:p/>
+    <w:p/>
+    <w:p>
+      <w:r>
+        <w:lastRenderedPageBreak/>
+        <w:t>Mit Android Studio 2.2 und höher können Sie mit dem NDK C und C ++ - Code in eine native Bibliothek kompilieren und in Ihr APK mit dem i</w:t>
+      </w:r>
+      <w:r>
+        <w:t xml:space="preserve">ntegrierten </w:t>
+      </w:r>
+      <w:proofErr w:type="spellStart"/>
+      <w:r>
+        <w:t>Build</w:t>
+      </w:r>
+      <w:proofErr w:type="spellEnd"/>
+      <w:r>
+        <w:t>-System von IDEs</w:t>
+      </w:r>
+      <w:r>
+        <w:t xml:space="preserve"> </w:t>
+      </w:r>
+      <w:r>
+        <w:t xml:space="preserve"> durch </w:t>
+      </w:r>
+      <w:proofErr w:type="spellStart"/>
+      <w:r>
+        <w:t>Gradle</w:t>
+      </w:r>
+      <w:proofErr w:type="spellEnd"/>
+      <w:r>
+        <w:t xml:space="preserve"> </w:t>
+      </w:r>
+      <w:r>
+        <w:t xml:space="preserve">verpacken. Ihr Java-Code kann dann Funktionen in Ihrer nativen Bibliothek über das Java Native Interface (JNI) Framework aufrufen. </w:t>
+      </w:r>
+    </w:p>
+    <w:p/>
+    <w:p>
+      <w:r>
+        <w:t>Das Standard-</w:t>
+      </w:r>
+      <w:proofErr w:type="spellStart"/>
+      <w:r>
+        <w:t>Build</w:t>
+      </w:r>
+      <w:proofErr w:type="spellEnd"/>
+      <w:r>
+        <w:t xml:space="preserve">-Tool von Android Studio, um native Bibliotheken zu kompilieren, ist </w:t>
+      </w:r>
+      <w:proofErr w:type="spellStart"/>
+      <w:r>
+        <w:t>CMake</w:t>
+      </w:r>
+      <w:proofErr w:type="spellEnd"/>
+      <w:r>
+        <w:t xml:space="preserve">. Android Studio unterstützt auch </w:t>
+      </w:r>
+      <w:proofErr w:type="spellStart"/>
+      <w:r>
+        <w:t>ndk-build</w:t>
+      </w:r>
+      <w:proofErr w:type="spellEnd"/>
+      <w:r>
+        <w:t xml:space="preserve"> aufgrund der großen Anzahl von vorhandenen Projekten, die das </w:t>
+      </w:r>
+      <w:proofErr w:type="spellStart"/>
+      <w:r>
+        <w:t>Build</w:t>
+      </w:r>
+      <w:proofErr w:type="spellEnd"/>
+      <w:r>
+        <w:t xml:space="preserve">-Toolkit verwenden. Allerdings, wenn Sie eine neue native Bibliothek erstellen, sollten Sie </w:t>
+      </w:r>
+      <w:proofErr w:type="spellStart"/>
+      <w:r>
+        <w:t>CMake</w:t>
+      </w:r>
+      <w:proofErr w:type="spellEnd"/>
+      <w:r>
+        <w:t xml:space="preserve"> verwenden.</w:t>
+      </w:r>
+    </w:p>
+    <w:p/>
+    <w:p>
+      <w:pPr>
+        <w:pStyle w:val="DiploUnterpunkte"/>
+        <w:rPr>
+          <w:lang w:val="de-DE"/>
+        </w:rPr>
+      </w:pPr>
+      <w:bookmarkStart w:id="14" w:name="_Toc476246176"/>
+      <w:r>
+        <w:rPr>
+          <w:lang w:val="de-DE"/>
+        </w:rPr>
+        <w:t>CMake</w:t>
+      </w:r>
+      <w:bookmarkEnd w:id="14"/>
+    </w:p>
+    <w:p>
+      <w:pPr>
+        <w:pStyle w:val="DiploUnterpunkte"/>
+        <w:rPr>
+          <w:lang w:val="de-DE"/>
+        </w:rPr>
+      </w:pPr>
+    </w:p>
+    <w:p>
+      <w:proofErr w:type="spellStart"/>
+      <w:r>
+        <w:t>CMake</w:t>
+      </w:r>
+      <w:proofErr w:type="spellEnd"/>
+      <w:r>
+        <w:t xml:space="preserve"> ist eine Open-Source-, Cross-Plattform-Familie von Tools entwickelt, um zu bauen, zu testen und </w:t>
+      </w:r>
+      <w:r>
+        <w:t>Software zu verpacken</w:t>
+      </w:r>
+      <w:r>
+        <w:t xml:space="preserve">. </w:t>
+      </w:r>
+      <w:proofErr w:type="spellStart"/>
+      <w:r>
+        <w:t>CMake</w:t>
+      </w:r>
+      <w:proofErr w:type="spellEnd"/>
+      <w:r>
+        <w:t xml:space="preserve"> wird verwendet,</w:t>
+      </w:r>
+      <w:r>
+        <w:t xml:space="preserve"> um den Software </w:t>
+      </w:r>
+      <w:proofErr w:type="spellStart"/>
+      <w:r>
+        <w:t>Compilationsprozess</w:t>
+      </w:r>
+      <w:proofErr w:type="spellEnd"/>
+      <w:r>
+        <w:t xml:space="preserve"> mit einfachen Plattform- und Compiler-unabhängigen Konfigurationsdateien zu steuern und native </w:t>
+      </w:r>
+      <w:proofErr w:type="spellStart"/>
+      <w:r>
+        <w:t>Makefiles</w:t>
+      </w:r>
+      <w:proofErr w:type="spellEnd"/>
+      <w:r>
+        <w:t xml:space="preserve"> und </w:t>
+      </w:r>
+      <w:proofErr w:type="spellStart"/>
+      <w:r>
+        <w:t>Workspaces</w:t>
+      </w:r>
+      <w:proofErr w:type="spellEnd"/>
+      <w:r>
+        <w:t xml:space="preserve"> zu erzeugen, die in der Compiler-Umgebung Ihrer Wahl verwendet werden können. Die Suite von </w:t>
+      </w:r>
+      <w:proofErr w:type="spellStart"/>
+      <w:r>
+        <w:t>CMake</w:t>
+      </w:r>
+      <w:proofErr w:type="spellEnd"/>
+      <w:r>
+        <w:t xml:space="preserve">-Tools wurde von </w:t>
+      </w:r>
+      <w:proofErr w:type="spellStart"/>
+      <w:r>
+        <w:t>Kitware</w:t>
+      </w:r>
+      <w:proofErr w:type="spellEnd"/>
+      <w:r>
+        <w:t xml:space="preserve"> als Antwort auf die Notwendigkeit einer leistungsstarken, plattformübergreifenden </w:t>
+      </w:r>
+      <w:proofErr w:type="spellStart"/>
+      <w:r>
+        <w:t>Buildumgebung</w:t>
+      </w:r>
+      <w:proofErr w:type="spellEnd"/>
+      <w:r>
+        <w:t xml:space="preserve"> für Open-Source-Projekte </w:t>
+      </w:r>
+      <w:r>
+        <w:t>erstellt.</w:t>
+      </w:r>
+    </w:p>
+    <w:p/>
+    <w:p>
+      <w:proofErr w:type="spellStart"/>
+      <w:r>
+        <w:t>CMake</w:t>
+      </w:r>
+      <w:proofErr w:type="spellEnd"/>
+      <w:r>
+        <w:t xml:space="preserve"> ist Teil der Kitware-Sammlung von kommerziell unterstützten Open-Source-Plattformen für die Softwareentwicklung.</w:t>
+      </w:r>
+    </w:p>
+    <w:p>
+      <w:pPr>
+        <w:rPr>
+          <w:lang w:val="de-DE"/>
+        </w:rPr>
+      </w:pPr>
+    </w:p>
+    <w:p>
+      <w:pPr>
+        <w:pStyle w:val="DiploUnterpunkte"/>
+        <w:rPr>
+          <w:lang w:val="de-DE"/>
+        </w:rPr>
+      </w:pPr>
+      <w:bookmarkStart w:id="15" w:name="_Toc476246177"/>
+      <w:r>
+        <w:rPr>
+          <w:lang w:val="de-DE"/>
+        </w:rPr>
+        <w:t>Gradle</w:t>
+      </w:r>
+      <w:bookmarkEnd w:id="15"/>
+    </w:p>
+    <w:p/>
+    <w:p>
+      <w:proofErr w:type="spellStart"/>
+      <w:r>
+        <w:t>Gradle</w:t>
+      </w:r>
+      <w:proofErr w:type="spellEnd"/>
+      <w:r>
+        <w:t xml:space="preserve"> ist ein Open-Source-Automatisierungssystem, das auf den Konzepten von Apache </w:t>
+      </w:r>
+      <w:proofErr w:type="spellStart"/>
+      <w:r>
+        <w:t>Ant</w:t>
+      </w:r>
+      <w:proofErr w:type="spellEnd"/>
+      <w:r>
+        <w:t xml:space="preserve"> und Apache </w:t>
+      </w:r>
+      <w:proofErr w:type="spellStart"/>
+      <w:r>
+        <w:t>Maven</w:t>
+      </w:r>
+      <w:proofErr w:type="spellEnd"/>
+      <w:r>
+        <w:t xml:space="preserve"> aufbaut und eine groovy-basierte Domain-spezifische Sprache (DSL) anstelle des von Apache </w:t>
+      </w:r>
+      <w:proofErr w:type="spellStart"/>
+      <w:r>
+        <w:t>Maven</w:t>
+      </w:r>
+      <w:proofErr w:type="spellEnd"/>
+      <w:r>
+        <w:t xml:space="preserve"> verwendeten XML-Formulars zur Deklaration der Pr</w:t>
+      </w:r>
+      <w:r>
+        <w:t>ojektkonfiguration einführt.</w:t>
+      </w:r>
+      <w:r>
+        <w:t xml:space="preserve"> </w:t>
+      </w:r>
+      <w:proofErr w:type="spellStart"/>
+      <w:r>
+        <w:t>Gradle</w:t>
+      </w:r>
+      <w:proofErr w:type="spellEnd"/>
+      <w:r>
+        <w:t xml:space="preserve"> verwendet einen gerichteten azyklischen Graphen ("DAG"), um die Reihenfolge zu bestimmen, in der Aufgaben ausgeführt werden können.</w:t>
+      </w:r>
+    </w:p>
+    <w:p/>
+    <w:p>
+      <w:proofErr w:type="spellStart"/>
+      <w:r>
+        <w:t>Gradle</w:t>
+      </w:r>
+      <w:proofErr w:type="spellEnd"/>
+      <w:r>
+        <w:t xml:space="preserve"> wurde für Multi-Projekt-</w:t>
+      </w:r>
+      <w:proofErr w:type="spellStart"/>
+      <w:r>
+        <w:t>Builds</w:t>
+      </w:r>
+      <w:proofErr w:type="spellEnd"/>
+      <w:r>
+        <w:t xml:space="preserve"> entworfen, die sehr groß werden können, und unterstützt inkrementelle </w:t>
+      </w:r>
+      <w:proofErr w:type="spellStart"/>
+      <w:r>
+        <w:t>Builds</w:t>
+      </w:r>
+      <w:proofErr w:type="spellEnd"/>
+      <w:r>
+        <w:t xml:space="preserve">, indem sie intelligent bestimmen, welche Teile des </w:t>
+      </w:r>
+      <w:proofErr w:type="spellStart"/>
+      <w:r>
+        <w:t>Build</w:t>
+      </w:r>
+      <w:proofErr w:type="spellEnd"/>
+      <w:r>
+        <w:t xml:space="preserve">-Baums aktuell sind, so dass jede Aufgabe, die von diesen Teilen abhängig ist, nicht benötigt wird </w:t>
+      </w:r>
+      <w:r>
+        <w:t>– nicht wieder ausgeführt werden</w:t>
+      </w:r>
+    </w:p>
+    <w:p/>
+    <w:p>
+      <w:r>
+        <w:t xml:space="preserve">Die ersten </w:t>
+      </w:r>
+      <w:proofErr w:type="spellStart"/>
+      <w:r>
+        <w:t>Plugins</w:t>
+      </w:r>
+      <w:proofErr w:type="spellEnd"/>
+      <w:r>
+        <w:t xml:space="preserve"> konzent</w:t>
+      </w:r>
+      <w:r>
+        <w:t>rieren sich primär auf Java,</w:t>
+      </w:r>
+      <w:r>
+        <w:t xml:space="preserve"> Groovy und Scala Entwicklung und Implementierung, aber mehr Sprachen und Projekt-Workflows </w:t>
+      </w:r>
+      <w:r>
+        <w:t>im Ziel.</w:t>
+      </w:r>
+    </w:p>
+    <w:p/>
+    <w:p>
+      <w:pPr>
+        <w:pStyle w:val="DiploUnterpunkte"/>
+        <w:rPr>
+          <w:lang w:val="de-DE"/>
+        </w:rPr>
+      </w:pPr>
+      <w:bookmarkStart w:id="16" w:name="_Toc476246178"/>
+      <w:r>
+        <w:rPr>
+          <w:lang w:val="de-DE"/>
+        </w:rPr>
+        <w:t>Boost ( C++ Libraries )</w:t>
+      </w:r>
+      <w:bookmarkEnd w:id="16"/>
+    </w:p>
+    <w:p>
+      <w:pPr>
+        <w:rPr>
+          <w:lang w:val="de-DE" w:eastAsia="en-US"/>
+        </w:rPr>
+      </w:pPr>
+    </w:p>
+    <w:p>
+      <w:proofErr w:type="spellStart"/>
+      <w:r>
+        <w:t>Boost</w:t>
+      </w:r>
+      <w:proofErr w:type="spellEnd"/>
+      <w:r>
+        <w:t xml:space="preserve"> ist ein Satz von Bibliotheken für die C ++ - Programmiersprache, die Unterstützung für Aufgaben und Strukturen wie lineare Algebra, Pseudozufallszahlengenerierung, Multithreading, Bildverarbeitung, reguläre Ausdrücke und Unit-Tests bieten. Es enthält über achtzig einzelne Bibliotheken.</w:t>
+      </w:r>
+    </w:p>
+    <w:p/>
+    <w:p/>
+    <w:p/>
+    <w:p>
+      <w:r>
+        <w:lastRenderedPageBreak/>
+        <w:t xml:space="preserve">Die meisten </w:t>
+      </w:r>
+      <w:proofErr w:type="spellStart"/>
+      <w:r>
+        <w:t>Boost</w:t>
+      </w:r>
+      <w:proofErr w:type="spellEnd"/>
+      <w:r>
+        <w:t xml:space="preserve">-Bibliotheken sind unter der </w:t>
+      </w:r>
+      <w:proofErr w:type="spellStart"/>
+      <w:r>
+        <w:t>Boost</w:t>
+      </w:r>
+      <w:proofErr w:type="spellEnd"/>
+      <w:r>
+        <w:t xml:space="preserve"> Software-Lizenz lizenziert und sollen </w:t>
+      </w:r>
+      <w:proofErr w:type="spellStart"/>
+      <w:r>
+        <w:t>Boost</w:t>
+      </w:r>
+      <w:proofErr w:type="spellEnd"/>
+      <w:r>
+        <w:t xml:space="preserve"> sowohl mit kostenlosen als auch proprietären Softwareprojekten nutzen. Viele von </w:t>
+      </w:r>
+      <w:proofErr w:type="spellStart"/>
+      <w:r>
+        <w:t>Boosts</w:t>
+      </w:r>
+      <w:proofErr w:type="spellEnd"/>
+      <w:r>
+        <w:t xml:space="preserve"> Gründern sind auf dem C ++ - Normenausschuss, und mehrere </w:t>
+      </w:r>
+      <w:proofErr w:type="spellStart"/>
+      <w:r>
+        <w:t>Boost</w:t>
+      </w:r>
+      <w:proofErr w:type="spellEnd"/>
+      <w:r>
+        <w:t xml:space="preserve"> Bibliotheken wurden für den Einbau in den C ++ Technical Report 1 und den C ++ 11 Standard akzeptiert.</w:t>
+      </w:r>
+    </w:p>
+    <w:p>
+      <w:pPr>
+        <w:rPr>
+          <w:lang w:val="de-DE" w:eastAsia="en-US"/>
+        </w:rPr>
+      </w:pPr>
     </w:p>
     <w:sectPr>
       <w:footerReference w:type="default" r:id="rId22"/>
@@ -6380,7 +7588,7 @@
 </file>
 
 <file path=word/endnotes.xml><?xml version="1.0" encoding="utf-8"?>
-<w:endnotes xmlns:wpc="http://schemas.microsoft.com/office/word/2010/wordprocessingCanvas" xmlns:cx="http://schemas.microsoft.com/office/drawing/2014/chartex" xmlns:cx1="http://schemas.microsoft.com/office/drawing/2015/9/8/chartex" xmlns:cx2="http://schemas.microsoft.com/office/drawing/2015/10/21/chartex" xmlns:cx3="http://schemas.microsoft.com/office/drawing/2016/5/9/chartex" xmlns:cx4="http://schemas.microsoft.com/office/drawing/2016/5/10/chartex" xmlns:cx5="http://schemas.microsoft.com/office/drawing/2016/5/11/chartex" xmlns:mc="http://schemas.openxmlformats.org/markup-compatibility/2006" xmlns:o="urn:schemas-microsoft-com:office:office" xmlns:r="http://schemas.openxmlformats.org/officeDocument/2006/relationships" xmlns:m="http://schemas.openxmlformats.org/officeDocument/2006/math" xmlns:v="urn:schemas-microsoft-com:vml" xmlns:wp14="http://schemas.microsoft.com/office/word/2010/wordprocessingDrawing" xmlns:wp="http://schemas.openxmlformats.org/drawingml/2006/wordprocessingDrawing" xmlns:w10="urn:schemas-microsoft-com:office:word" xmlns:w="http://schemas.openxmlformats.org/wordprocessingml/2006/main" xmlns:w14="http://schemas.microsoft.com/office/word/2010/wordml" xmlns:w15="http://schemas.microsoft.com/office/word/2012/wordml" xmlns:w16se="http://schemas.microsoft.com/office/word/2015/wordml/symex" xmlns:wpg="http://schemas.microsoft.com/office/word/2010/wordprocessingGroup" xmlns:wpi="http://schemas.microsoft.com/office/word/2010/wordprocessingInk" xmlns:wne="http://schemas.microsoft.com/office/word/2006/wordml" xmlns:wps="http://schemas.microsoft.com/office/word/2010/wordprocessingShape" mc:Ignorable="w14 w15 w16se wp14">
+<w:endnotes xmlns:wpc="http://schemas.microsoft.com/office/word/2010/wordprocessingCanvas" xmlns:mc="http://schemas.openxmlformats.org/markup-compatibility/2006" xmlns:o="urn:schemas-microsoft-com:office:office" xmlns:r="http://schemas.openxmlformats.org/officeDocument/2006/relationships" xmlns:m="http://schemas.openxmlformats.org/officeDocument/2006/math" xmlns:v="urn:schemas-microsoft-com:vml" xmlns:wp14="http://schemas.microsoft.com/office/word/2010/wordprocessingDrawing" xmlns:wp="http://schemas.openxmlformats.org/drawingml/2006/wordprocessingDrawing" xmlns:w10="urn:schemas-microsoft-com:office:word" xmlns:w="http://schemas.openxmlformats.org/wordprocessingml/2006/main" xmlns:w14="http://schemas.microsoft.com/office/word/2010/wordml" xmlns:w15="http://schemas.microsoft.com/office/word/2012/wordml" xmlns:wpg="http://schemas.microsoft.com/office/word/2010/wordprocessingGroup" xmlns:wpi="http://schemas.microsoft.com/office/word/2010/wordprocessingInk" xmlns:wne="http://schemas.microsoft.com/office/word/2006/wordml" xmlns:wps="http://schemas.microsoft.com/office/word/2010/wordprocessingShape" mc:Ignorable="w14 w15 wp14">
   <w:endnote w:type="separator" w:id="-1">
     <w:p>
       <w:r>
@@ -6399,7 +7607,7 @@
 </file>
 
 <file path=word/footer1.xml><?xml version="1.0" encoding="utf-8"?>
-<w:ftr xmlns:wpc="http://schemas.microsoft.com/office/word/2010/wordprocessingCanvas" xmlns:cx="http://schemas.microsoft.com/office/drawing/2014/chartex" xmlns:cx1="http://schemas.microsoft.com/office/drawing/2015/9/8/chartex" xmlns:cx2="http://schemas.microsoft.com/office/drawing/2015/10/21/chartex" xmlns:cx3="http://schemas.microsoft.com/office/drawing/2016/5/9/chartex" xmlns:cx4="http://schemas.microsoft.com/office/drawing/2016/5/10/chartex" xmlns:cx5="http://schemas.microsoft.com/office/drawing/2016/5/11/chartex" xmlns:mc="http://schemas.openxmlformats.org/markup-compatibility/2006" xmlns:o="urn:schemas-microsoft-com:office:office" xmlns:r="http://schemas.openxmlformats.org/officeDocument/2006/relationships" xmlns:m="http://schemas.openxmlformats.org/officeDocument/2006/math" xmlns:v="urn:schemas-microsoft-com:vml" xmlns:wp14="http://schemas.microsoft.com/office/word/2010/wordprocessingDrawing" xmlns:wp="http://schemas.openxmlformats.org/drawingml/2006/wordprocessingDrawing" xmlns:w10="urn:schemas-microsoft-com:office:word" xmlns:w="http://schemas.openxmlformats.org/wordprocessingml/2006/main" xmlns:w14="http://schemas.microsoft.com/office/word/2010/wordml" xmlns:w15="http://schemas.microsoft.com/office/word/2012/wordml" xmlns:w16se="http://schemas.microsoft.com/office/word/2015/wordml/symex" xmlns:wpg="http://schemas.microsoft.com/office/word/2010/wordprocessingGroup" xmlns:wpi="http://schemas.microsoft.com/office/word/2010/wordprocessingInk" xmlns:wne="http://schemas.microsoft.com/office/word/2006/wordml" xmlns:wps="http://schemas.microsoft.com/office/word/2010/wordprocessingShape" mc:Ignorable="w14 w15 w16se wp14">
+<w:ftr xmlns:wpc="http://schemas.microsoft.com/office/word/2010/wordprocessingCanvas" xmlns:mc="http://schemas.openxmlformats.org/markup-compatibility/2006" xmlns:o="urn:schemas-microsoft-com:office:office" xmlns:r="http://schemas.openxmlformats.org/officeDocument/2006/relationships" xmlns:m="http://schemas.openxmlformats.org/officeDocument/2006/math" xmlns:v="urn:schemas-microsoft-com:vml" xmlns:wp14="http://schemas.microsoft.com/office/word/2010/wordprocessingDrawing" xmlns:wp="http://schemas.openxmlformats.org/drawingml/2006/wordprocessingDrawing" xmlns:w10="urn:schemas-microsoft-com:office:word" xmlns:w="http://schemas.openxmlformats.org/wordprocessingml/2006/main" xmlns:w14="http://schemas.microsoft.com/office/word/2010/wordml" xmlns:w15="http://schemas.microsoft.com/office/word/2012/wordml" xmlns:wpg="http://schemas.microsoft.com/office/word/2010/wordprocessingGroup" xmlns:wpi="http://schemas.microsoft.com/office/word/2010/wordprocessingInk" xmlns:wne="http://schemas.microsoft.com/office/word/2006/wordml" xmlns:wps="http://schemas.microsoft.com/office/word/2010/wordprocessingShape" mc:Ignorable="w14 w15 wp14">
   <w:sdt>
     <w:sdtPr>
       <w:id w:val="-296456953"/>
@@ -6454,7 +7662,7 @@
                 <w:bCs/>
                 <w:noProof/>
               </w:rPr>
-              <w:t>10</w:t>
+              <w:t>15</w:t>
             </w:r>
             <w:r>
               <w:rPr>
@@ -6491,7 +7699,7 @@
                 <w:bCs/>
                 <w:noProof/>
               </w:rPr>
-              <w:t>12</w:t>
+              <w:t>15</w:t>
             </w:r>
             <w:r>
               <w:rPr>
@@ -6513,7 +7721,7 @@
 </file>
 
 <file path=word/footer2.xml><?xml version="1.0" encoding="utf-8"?>
-<w:ftr xmlns:wpc="http://schemas.microsoft.com/office/word/2010/wordprocessingCanvas" xmlns:cx="http://schemas.microsoft.com/office/drawing/2014/chartex" xmlns:cx1="http://schemas.microsoft.com/office/drawing/2015/9/8/chartex" xmlns:cx2="http://schemas.microsoft.com/office/drawing/2015/10/21/chartex" xmlns:cx3="http://schemas.microsoft.com/office/drawing/2016/5/9/chartex" xmlns:cx4="http://schemas.microsoft.com/office/drawing/2016/5/10/chartex" xmlns:cx5="http://schemas.microsoft.com/office/drawing/2016/5/11/chartex" xmlns:mc="http://schemas.openxmlformats.org/markup-compatibility/2006" xmlns:o="urn:schemas-microsoft-com:office:office" xmlns:r="http://schemas.openxmlformats.org/officeDocument/2006/relationships" xmlns:m="http://schemas.openxmlformats.org/officeDocument/2006/math" xmlns:v="urn:schemas-microsoft-com:vml" xmlns:wp14="http://schemas.microsoft.com/office/word/2010/wordprocessingDrawing" xmlns:wp="http://schemas.openxmlformats.org/drawingml/2006/wordprocessingDrawing" xmlns:w10="urn:schemas-microsoft-com:office:word" xmlns:w="http://schemas.openxmlformats.org/wordprocessingml/2006/main" xmlns:w14="http://schemas.microsoft.com/office/word/2010/wordml" xmlns:w15="http://schemas.microsoft.com/office/word/2012/wordml" xmlns:w16se="http://schemas.microsoft.com/office/word/2015/wordml/symex" xmlns:wpg="http://schemas.microsoft.com/office/word/2010/wordprocessingGroup" xmlns:wpi="http://schemas.microsoft.com/office/word/2010/wordprocessingInk" xmlns:wne="http://schemas.microsoft.com/office/word/2006/wordml" xmlns:wps="http://schemas.microsoft.com/office/word/2010/wordprocessingShape" mc:Ignorable="w14 w15 w16se wp14">
+<w:ftr xmlns:wpc="http://schemas.microsoft.com/office/word/2010/wordprocessingCanvas" xmlns:mc="http://schemas.openxmlformats.org/markup-compatibility/2006" xmlns:o="urn:schemas-microsoft-com:office:office" xmlns:r="http://schemas.openxmlformats.org/officeDocument/2006/relationships" xmlns:m="http://schemas.openxmlformats.org/officeDocument/2006/math" xmlns:v="urn:schemas-microsoft-com:vml" xmlns:wp14="http://schemas.microsoft.com/office/word/2010/wordprocessingDrawing" xmlns:wp="http://schemas.openxmlformats.org/drawingml/2006/wordprocessingDrawing" xmlns:w10="urn:schemas-microsoft-com:office:word" xmlns:w="http://schemas.openxmlformats.org/wordprocessingml/2006/main" xmlns:w14="http://schemas.microsoft.com/office/word/2010/wordml" xmlns:w15="http://schemas.microsoft.com/office/word/2012/wordml" xmlns:wpg="http://schemas.microsoft.com/office/word/2010/wordprocessingGroup" xmlns:wpi="http://schemas.microsoft.com/office/word/2010/wordprocessingInk" xmlns:wne="http://schemas.microsoft.com/office/word/2006/wordml" xmlns:wps="http://schemas.microsoft.com/office/word/2010/wordprocessingShape" mc:Ignorable="w14 w15 wp14">
   <w:p>
     <w:pPr>
       <w:pStyle w:val="Titelbattfu"/>
@@ -6527,7 +7735,7 @@
 </file>
 
 <file path=word/footnotes.xml><?xml version="1.0" encoding="utf-8"?>
-<w:footnotes xmlns:wpc="http://schemas.microsoft.com/office/word/2010/wordprocessingCanvas" xmlns:cx="http://schemas.microsoft.com/office/drawing/2014/chartex" xmlns:cx1="http://schemas.microsoft.com/office/drawing/2015/9/8/chartex" xmlns:cx2="http://schemas.microsoft.com/office/drawing/2015/10/21/chartex" xmlns:cx3="http://schemas.microsoft.com/office/drawing/2016/5/9/chartex" xmlns:cx4="http://schemas.microsoft.com/office/drawing/2016/5/10/chartex" xmlns:cx5="http://schemas.microsoft.com/office/drawing/2016/5/11/chartex" xmlns:mc="http://schemas.openxmlformats.org/markup-compatibility/2006" xmlns:o="urn:schemas-microsoft-com:office:office" xmlns:r="http://schemas.openxmlformats.org/officeDocument/2006/relationships" xmlns:m="http://schemas.openxmlformats.org/officeDocument/2006/math" xmlns:v="urn:schemas-microsoft-com:vml" xmlns:wp14="http://schemas.microsoft.com/office/word/2010/wordprocessingDrawing" xmlns:wp="http://schemas.openxmlformats.org/drawingml/2006/wordprocessingDrawing" xmlns:w10="urn:schemas-microsoft-com:office:word" xmlns:w="http://schemas.openxmlformats.org/wordprocessingml/2006/main" xmlns:w14="http://schemas.microsoft.com/office/word/2010/wordml" xmlns:w15="http://schemas.microsoft.com/office/word/2012/wordml" xmlns:w16se="http://schemas.microsoft.com/office/word/2015/wordml/symex" xmlns:wpg="http://schemas.microsoft.com/office/word/2010/wordprocessingGroup" xmlns:wpi="http://schemas.microsoft.com/office/word/2010/wordprocessingInk" xmlns:wne="http://schemas.microsoft.com/office/word/2006/wordml" xmlns:wps="http://schemas.microsoft.com/office/word/2010/wordprocessingShape" mc:Ignorable="w14 w15 w16se wp14">
+<w:footnotes xmlns:wpc="http://schemas.microsoft.com/office/word/2010/wordprocessingCanvas" xmlns:mc="http://schemas.openxmlformats.org/markup-compatibility/2006" xmlns:o="urn:schemas-microsoft-com:office:office" xmlns:r="http://schemas.openxmlformats.org/officeDocument/2006/relationships" xmlns:m="http://schemas.openxmlformats.org/officeDocument/2006/math" xmlns:v="urn:schemas-microsoft-com:vml" xmlns:wp14="http://schemas.microsoft.com/office/word/2010/wordprocessingDrawing" xmlns:wp="http://schemas.openxmlformats.org/drawingml/2006/wordprocessingDrawing" xmlns:w10="urn:schemas-microsoft-com:office:word" xmlns:w="http://schemas.openxmlformats.org/wordprocessingml/2006/main" xmlns:w14="http://schemas.microsoft.com/office/word/2010/wordml" xmlns:w15="http://schemas.microsoft.com/office/word/2012/wordml" xmlns:wpg="http://schemas.microsoft.com/office/word/2010/wordprocessingGroup" xmlns:wpi="http://schemas.microsoft.com/office/word/2010/wordprocessingInk" xmlns:wne="http://schemas.microsoft.com/office/word/2006/wordml" xmlns:wps="http://schemas.microsoft.com/office/word/2010/wordprocessingShape" mc:Ignorable="w14 w15 wp14">
   <w:footnote w:type="separator" w:id="-1">
     <w:p>
       <w:r>
@@ -6546,8 +7754,121 @@
 </file>
 
 <file path=word/numbering.xml><?xml version="1.0" encoding="utf-8"?>
-<w:numbering xmlns:wpc="http://schemas.microsoft.com/office/word/2010/wordprocessingCanvas" xmlns:cx="http://schemas.microsoft.com/office/drawing/2014/chartex" xmlns:cx1="http://schemas.microsoft.com/office/drawing/2015/9/8/chartex" xmlns:cx2="http://schemas.microsoft.com/office/drawing/2015/10/21/chartex" xmlns:cx3="http://schemas.microsoft.com/office/drawing/2016/5/9/chartex" xmlns:cx4="http://schemas.microsoft.com/office/drawing/2016/5/10/chartex" xmlns:cx5="http://schemas.microsoft.com/office/drawing/2016/5/11/chartex" xmlns:mc="http://schemas.openxmlformats.org/markup-compatibility/2006" xmlns:o="urn:schemas-microsoft-com:office:office" xmlns:r="http://schemas.openxmlformats.org/officeDocument/2006/relationships" xmlns:m="http://schemas.openxmlformats.org/officeDocument/2006/math" xmlns:v="urn:schemas-microsoft-com:vml" xmlns:wp14="http://schemas.microsoft.com/office/word/2010/wordprocessingDrawing" xmlns:wp="http://schemas.openxmlformats.org/drawingml/2006/wordprocessingDrawing" xmlns:w10="urn:schemas-microsoft-com:office:word" xmlns:w="http://schemas.openxmlformats.org/wordprocessingml/2006/main" xmlns:w14="http://schemas.microsoft.com/office/word/2010/wordml" xmlns:w15="http://schemas.microsoft.com/office/word/2012/wordml" xmlns:w16se="http://schemas.microsoft.com/office/word/2015/wordml/symex" xmlns:wpg="http://schemas.microsoft.com/office/word/2010/wordprocessingGroup" xmlns:wpi="http://schemas.microsoft.com/office/word/2010/wordprocessingInk" xmlns:wne="http://schemas.microsoft.com/office/word/2006/wordml" xmlns:wps="http://schemas.microsoft.com/office/word/2010/wordprocessingShape" mc:Ignorable="w14 w15 w16se wp14">
+<w:numbering xmlns:wpc="http://schemas.microsoft.com/office/word/2010/wordprocessingCanvas" xmlns:mc="http://schemas.openxmlformats.org/markup-compatibility/2006" xmlns:o="urn:schemas-microsoft-com:office:office" xmlns:r="http://schemas.openxmlformats.org/officeDocument/2006/relationships" xmlns:m="http://schemas.openxmlformats.org/officeDocument/2006/math" xmlns:v="urn:schemas-microsoft-com:vml" xmlns:wp14="http://schemas.microsoft.com/office/word/2010/wordprocessingDrawing" xmlns:wp="http://schemas.openxmlformats.org/drawingml/2006/wordprocessingDrawing" xmlns:w10="urn:schemas-microsoft-com:office:word" xmlns:w="http://schemas.openxmlformats.org/wordprocessingml/2006/main" xmlns:w14="http://schemas.microsoft.com/office/word/2010/wordml" xmlns:w15="http://schemas.microsoft.com/office/word/2012/wordml" xmlns:wpg="http://schemas.microsoft.com/office/word/2010/wordprocessingGroup" xmlns:wpi="http://schemas.microsoft.com/office/word/2010/wordprocessingInk" xmlns:wne="http://schemas.microsoft.com/office/word/2006/wordml" xmlns:wps="http://schemas.microsoft.com/office/word/2010/wordprocessingShape" mc:Ignorable="w14 w15 wp14">
   <w:abstractNum w:abstractNumId="0" w15:restartNumberingAfterBreak="0">
+    <w:nsid w:val="1ADC21C7"/>
+    <w:multiLevelType w:val="hybridMultilevel"/>
+    <w:tmpl w:val="1A184F2A"/>
+    <w:lvl w:ilvl="0" w:tplc="04070001">
+      <w:start w:val="1"/>
+      <w:numFmt w:val="bullet"/>
+      <w:lvlText w:val=""/>
+      <w:lvlJc w:val="left"/>
+      <w:pPr>
+        <w:ind w:left="1425" w:hanging="360"/>
+      </w:pPr>
+      <w:rPr>
+        <w:rFonts w:ascii="Symbol" w:hAnsi="Symbol" w:hint="default"/>
+      </w:rPr>
+    </w:lvl>
+    <w:lvl w:ilvl="1" w:tplc="04070003" w:tentative="1">
+      <w:start w:val="1"/>
+      <w:numFmt w:val="bullet"/>
+      <w:lvlText w:val="o"/>
+      <w:lvlJc w:val="left"/>
+      <w:pPr>
+        <w:ind w:left="2145" w:hanging="360"/>
+      </w:pPr>
+      <w:rPr>
+        <w:rFonts w:ascii="Courier New" w:hAnsi="Courier New" w:cs="Courier New" w:hint="default"/>
+      </w:rPr>
+    </w:lvl>
+    <w:lvl w:ilvl="2" w:tplc="04070005" w:tentative="1">
+      <w:start w:val="1"/>
+      <w:numFmt w:val="bullet"/>
+      <w:lvlText w:val=""/>
+      <w:lvlJc w:val="left"/>
+      <w:pPr>
+        <w:ind w:left="2865" w:hanging="360"/>
+      </w:pPr>
+      <w:rPr>
+        <w:rFonts w:ascii="Wingdings" w:hAnsi="Wingdings" w:hint="default"/>
+      </w:rPr>
+    </w:lvl>
+    <w:lvl w:ilvl="3" w:tplc="04070001" w:tentative="1">
+      <w:start w:val="1"/>
+      <w:numFmt w:val="bullet"/>
+      <w:lvlText w:val=""/>
+      <w:lvlJc w:val="left"/>
+      <w:pPr>
+        <w:ind w:left="3585" w:hanging="360"/>
+      </w:pPr>
+      <w:rPr>
+        <w:rFonts w:ascii="Symbol" w:hAnsi="Symbol" w:hint="default"/>
+      </w:rPr>
+    </w:lvl>
+    <w:lvl w:ilvl="4" w:tplc="04070003" w:tentative="1">
+      <w:start w:val="1"/>
+      <w:numFmt w:val="bullet"/>
+      <w:lvlText w:val="o"/>
+      <w:lvlJc w:val="left"/>
+      <w:pPr>
+        <w:ind w:left="4305" w:hanging="360"/>
+      </w:pPr>
+      <w:rPr>
+        <w:rFonts w:ascii="Courier New" w:hAnsi="Courier New" w:cs="Courier New" w:hint="default"/>
+      </w:rPr>
+    </w:lvl>
+    <w:lvl w:ilvl="5" w:tplc="04070005" w:tentative="1">
+      <w:start w:val="1"/>
+      <w:numFmt w:val="bullet"/>
+      <w:lvlText w:val=""/>
+      <w:lvlJc w:val="left"/>
+      <w:pPr>
+        <w:ind w:left="5025" w:hanging="360"/>
+      </w:pPr>
+      <w:rPr>
+        <w:rFonts w:ascii="Wingdings" w:hAnsi="Wingdings" w:hint="default"/>
+      </w:rPr>
+    </w:lvl>
+    <w:lvl w:ilvl="6" w:tplc="04070001" w:tentative="1">
+      <w:start w:val="1"/>
+      <w:numFmt w:val="bullet"/>
+      <w:lvlText w:val=""/>
+      <w:lvlJc w:val="left"/>
+      <w:pPr>
+        <w:ind w:left="5745" w:hanging="360"/>
+      </w:pPr>
+      <w:rPr>
+        <w:rFonts w:ascii="Symbol" w:hAnsi="Symbol" w:hint="default"/>
+      </w:rPr>
+    </w:lvl>
+    <w:lvl w:ilvl="7" w:tplc="04070003" w:tentative="1">
+      <w:start w:val="1"/>
+      <w:numFmt w:val="bullet"/>
+      <w:lvlText w:val="o"/>
+      <w:lvlJc w:val="left"/>
+      <w:pPr>
+        <w:ind w:left="6465" w:hanging="360"/>
+      </w:pPr>
+      <w:rPr>
+        <w:rFonts w:ascii="Courier New" w:hAnsi="Courier New" w:cs="Courier New" w:hint="default"/>
+      </w:rPr>
+    </w:lvl>
+    <w:lvl w:ilvl="8" w:tplc="04070005" w:tentative="1">
+      <w:start w:val="1"/>
+      <w:numFmt w:val="bullet"/>
+      <w:lvlText w:val=""/>
+      <w:lvlJc w:val="left"/>
+      <w:pPr>
+        <w:ind w:left="7185" w:hanging="360"/>
+      </w:pPr>
+      <w:rPr>
+        <w:rFonts w:ascii="Wingdings" w:hAnsi="Wingdings" w:hint="default"/>
+      </w:rPr>
+    </w:lvl>
+  </w:abstractNum>
+  <w:abstractNum w:abstractNumId="1" w15:restartNumberingAfterBreak="0">
     <w:nsid w:val="3DE8344A"/>
     <w:multiLevelType w:val="hybridMultilevel"/>
     <w:tmpl w:val="5BC2B094"/>
@@ -6687,7 +8008,7 @@
       </w:rPr>
     </w:lvl>
   </w:abstractNum>
-  <w:abstractNum w:abstractNumId="1" w15:restartNumberingAfterBreak="0">
+  <w:abstractNum w:abstractNumId="2" w15:restartNumberingAfterBreak="0">
     <w:nsid w:val="48C50369"/>
     <w:multiLevelType w:val="hybridMultilevel"/>
     <w:tmpl w:val="78F0F256"/>
@@ -6776,7 +8097,120 @@
       </w:pPr>
     </w:lvl>
   </w:abstractNum>
-  <w:abstractNum w:abstractNumId="2" w15:restartNumberingAfterBreak="0">
+  <w:abstractNum w:abstractNumId="3" w15:restartNumberingAfterBreak="0">
+    <w:nsid w:val="4C4D5D01"/>
+    <w:multiLevelType w:val="hybridMultilevel"/>
+    <w:tmpl w:val="6D165DAA"/>
+    <w:lvl w:ilvl="0" w:tplc="04070001">
+      <w:start w:val="1"/>
+      <w:numFmt w:val="bullet"/>
+      <w:lvlText w:val=""/>
+      <w:lvlJc w:val="left"/>
+      <w:pPr>
+        <w:ind w:left="720" w:hanging="360"/>
+      </w:pPr>
+      <w:rPr>
+        <w:rFonts w:ascii="Symbol" w:hAnsi="Symbol" w:hint="default"/>
+      </w:rPr>
+    </w:lvl>
+    <w:lvl w:ilvl="1" w:tplc="04070003" w:tentative="1">
+      <w:start w:val="1"/>
+      <w:numFmt w:val="bullet"/>
+      <w:lvlText w:val="o"/>
+      <w:lvlJc w:val="left"/>
+      <w:pPr>
+        <w:ind w:left="1440" w:hanging="360"/>
+      </w:pPr>
+      <w:rPr>
+        <w:rFonts w:ascii="Courier New" w:hAnsi="Courier New" w:cs="Courier New" w:hint="default"/>
+      </w:rPr>
+    </w:lvl>
+    <w:lvl w:ilvl="2" w:tplc="04070005" w:tentative="1">
+      <w:start w:val="1"/>
+      <w:numFmt w:val="bullet"/>
+      <w:lvlText w:val=""/>
+      <w:lvlJc w:val="left"/>
+      <w:pPr>
+        <w:ind w:left="2160" w:hanging="360"/>
+      </w:pPr>
+      <w:rPr>
+        <w:rFonts w:ascii="Wingdings" w:hAnsi="Wingdings" w:hint="default"/>
+      </w:rPr>
+    </w:lvl>
+    <w:lvl w:ilvl="3" w:tplc="04070001" w:tentative="1">
+      <w:start w:val="1"/>
+      <w:numFmt w:val="bullet"/>
+      <w:lvlText w:val=""/>
+      <w:lvlJc w:val="left"/>
+      <w:pPr>
+        <w:ind w:left="2880" w:hanging="360"/>
+      </w:pPr>
+      <w:rPr>
+        <w:rFonts w:ascii="Symbol" w:hAnsi="Symbol" w:hint="default"/>
+      </w:rPr>
+    </w:lvl>
+    <w:lvl w:ilvl="4" w:tplc="04070003" w:tentative="1">
+      <w:start w:val="1"/>
+      <w:numFmt w:val="bullet"/>
+      <w:lvlText w:val="o"/>
+      <w:lvlJc w:val="left"/>
+      <w:pPr>
+        <w:ind w:left="3600" w:hanging="360"/>
+      </w:pPr>
+      <w:rPr>
+        <w:rFonts w:ascii="Courier New" w:hAnsi="Courier New" w:cs="Courier New" w:hint="default"/>
+      </w:rPr>
+    </w:lvl>
+    <w:lvl w:ilvl="5" w:tplc="04070005" w:tentative="1">
+      <w:start w:val="1"/>
+      <w:numFmt w:val="bullet"/>
+      <w:lvlText w:val=""/>
+      <w:lvlJc w:val="left"/>
+      <w:pPr>
+        <w:ind w:left="4320" w:hanging="360"/>
+      </w:pPr>
+      <w:rPr>
+        <w:rFonts w:ascii="Wingdings" w:hAnsi="Wingdings" w:hint="default"/>
+      </w:rPr>
+    </w:lvl>
+    <w:lvl w:ilvl="6" w:tplc="04070001" w:tentative="1">
+      <w:start w:val="1"/>
+      <w:numFmt w:val="bullet"/>
+      <w:lvlText w:val=""/>
+      <w:lvlJc w:val="left"/>
+      <w:pPr>
+        <w:ind w:left="5040" w:hanging="360"/>
+      </w:pPr>
+      <w:rPr>
+        <w:rFonts w:ascii="Symbol" w:hAnsi="Symbol" w:hint="default"/>
+      </w:rPr>
+    </w:lvl>
+    <w:lvl w:ilvl="7" w:tplc="04070003" w:tentative="1">
+      <w:start w:val="1"/>
+      <w:numFmt w:val="bullet"/>
+      <w:lvlText w:val="o"/>
+      <w:lvlJc w:val="left"/>
+      <w:pPr>
+        <w:ind w:left="5760" w:hanging="360"/>
+      </w:pPr>
+      <w:rPr>
+        <w:rFonts w:ascii="Courier New" w:hAnsi="Courier New" w:cs="Courier New" w:hint="default"/>
+      </w:rPr>
+    </w:lvl>
+    <w:lvl w:ilvl="8" w:tplc="04070005" w:tentative="1">
+      <w:start w:val="1"/>
+      <w:numFmt w:val="bullet"/>
+      <w:lvlText w:val=""/>
+      <w:lvlJc w:val="left"/>
+      <w:pPr>
+        <w:ind w:left="6480" w:hanging="360"/>
+      </w:pPr>
+      <w:rPr>
+        <w:rFonts w:ascii="Wingdings" w:hAnsi="Wingdings" w:hint="default"/>
+      </w:rPr>
+    </w:lvl>
+  </w:abstractNum>
+  <w:abstractNum w:abstractNumId="4" w15:restartNumberingAfterBreak="0">
     <w:nsid w:val="54755132"/>
     <w:multiLevelType w:val="hybridMultilevel"/>
     <w:tmpl w:val="A12222CA"/>
@@ -6862,7 +8296,7 @@
       </w:pPr>
     </w:lvl>
   </w:abstractNum>
-  <w:abstractNum w:abstractNumId="3" w15:restartNumberingAfterBreak="0">
+  <w:abstractNum w:abstractNumId="5" w15:restartNumberingAfterBreak="0">
     <w:nsid w:val="78C56B72"/>
     <w:multiLevelType w:val="hybridMultilevel"/>
     <w:tmpl w:val="96026346"/>
@@ -6948,7 +8382,7 @@
       </w:pPr>
     </w:lvl>
   </w:abstractNum>
-  <w:abstractNum w:abstractNumId="4" w15:restartNumberingAfterBreak="0">
+  <w:abstractNum w:abstractNumId="6" w15:restartNumberingAfterBreak="0">
     <w:nsid w:val="7C8F5C82"/>
     <w:multiLevelType w:val="hybridMultilevel"/>
     <w:tmpl w:val="1888A074"/>
@@ -7038,25 +8472,31 @@
     </w:lvl>
   </w:abstractNum>
   <w:num w:numId="1">
+    <w:abstractNumId w:val="2"/>
+  </w:num>
+  <w:num w:numId="2">
+    <w:abstractNumId w:val="6"/>
+  </w:num>
+  <w:num w:numId="3">
     <w:abstractNumId w:val="1"/>
   </w:num>
-  <w:num w:numId="2">
+  <w:num w:numId="4">
+    <w:abstractNumId w:val="5"/>
+  </w:num>
+  <w:num w:numId="5">
     <w:abstractNumId w:val="4"/>
   </w:num>
-  <w:num w:numId="3">
+  <w:num w:numId="6">
     <w:abstractNumId w:val="0"/>
   </w:num>
-  <w:num w:numId="4">
+  <w:num w:numId="7">
     <w:abstractNumId w:val="3"/>
-  </w:num>
-  <w:num w:numId="5">
-    <w:abstractNumId w:val="2"/>
   </w:num>
 </w:numbering>
 </file>
 
 <file path=word/styles.xml><?xml version="1.0" encoding="utf-8"?>
-<w:styles xmlns:mc="http://schemas.openxmlformats.org/markup-compatibility/2006" xmlns:r="http://schemas.openxmlformats.org/officeDocument/2006/relationships" xmlns:w="http://schemas.openxmlformats.org/wordprocessingml/2006/main" xmlns:w14="http://schemas.microsoft.com/office/word/2010/wordml" xmlns:w15="http://schemas.microsoft.com/office/word/2012/wordml" xmlns:w16se="http://schemas.microsoft.com/office/word/2015/wordml/symex" mc:Ignorable="w14 w15 w16se">
+<w:styles xmlns:mc="http://schemas.openxmlformats.org/markup-compatibility/2006" xmlns:r="http://schemas.openxmlformats.org/officeDocument/2006/relationships" xmlns:w="http://schemas.openxmlformats.org/wordprocessingml/2006/main" xmlns:w14="http://schemas.microsoft.com/office/word/2010/wordml" xmlns:w15="http://schemas.microsoft.com/office/word/2012/wordml" mc:Ignorable="w14 w15">
   <w:docDefaults>
     <w:rPrDefault>
       <w:rPr>
@@ -7072,7 +8512,7 @@
       </w:pPr>
     </w:pPrDefault>
   </w:docDefaults>
-  <w:latentStyles w:defLockedState="0" w:defUIPriority="99" w:defSemiHidden="0" w:defUnhideWhenUsed="0" w:defQFormat="0" w:count="374">
+  <w:latentStyles w:defLockedState="0" w:defUIPriority="99" w:defSemiHidden="0" w:defUnhideWhenUsed="0" w:defQFormat="0" w:count="371">
     <w:lsdException w:name="Normal" w:uiPriority="0" w:qFormat="1"/>
     <w:lsdException w:name="heading 1" w:uiPriority="9" w:qFormat="1"/>
     <w:lsdException w:name="heading 2" w:semiHidden="1" w:uiPriority="9" w:unhideWhenUsed="1" w:qFormat="1"/>
@@ -7444,9 +8884,6 @@
     <w:lsdException w:name="List Table 5 Dark Accent 6" w:uiPriority="50"/>
     <w:lsdException w:name="List Table 6 Colorful Accent 6" w:uiPriority="51"/>
     <w:lsdException w:name="List Table 7 Colorful Accent 6" w:uiPriority="52"/>
-    <w:lsdException w:name="Mention" w:semiHidden="1" w:unhideWhenUsed="1"/>
-    <w:lsdException w:name="Smart Hyperlink" w:semiHidden="1" w:unhideWhenUsed="1"/>
-    <w:lsdException w:name="Hashtag" w:semiHidden="1" w:unhideWhenUsed="1"/>
   </w:latentStyles>
   <w:style w:type="paragraph" w:default="1" w:styleId="Standard">
     <w:name w:val="Normal"/>
@@ -7855,6 +9292,66 @@
       <w:sz w:val="26"/>
       <w:szCs w:val="26"/>
       <w:lang w:eastAsia="de-DE"/>
+    </w:rPr>
+  </w:style>
+  <w:style w:type="paragraph" w:styleId="HTMLVorformatiert">
+    <w:name w:val="HTML Preformatted"/>
+    <w:basedOn w:val="Standard"/>
+    <w:link w:val="HTMLVorformatiertZchn"/>
+    <w:uiPriority w:val="99"/>
+    <w:semiHidden/>
+    <w:unhideWhenUsed/>
+    <w:rsid w:val="000901A5"/>
+    <w:pPr>
+      <w:tabs>
+        <w:tab w:val="left" w:pos="916"/>
+        <w:tab w:val="left" w:pos="1832"/>
+        <w:tab w:val="left" w:pos="2748"/>
+        <w:tab w:val="left" w:pos="3664"/>
+        <w:tab w:val="left" w:pos="4580"/>
+        <w:tab w:val="left" w:pos="5496"/>
+        <w:tab w:val="left" w:pos="6412"/>
+        <w:tab w:val="left" w:pos="7328"/>
+        <w:tab w:val="left" w:pos="8244"/>
+        <w:tab w:val="left" w:pos="9160"/>
+        <w:tab w:val="left" w:pos="10076"/>
+        <w:tab w:val="left" w:pos="10992"/>
+        <w:tab w:val="left" w:pos="11908"/>
+        <w:tab w:val="left" w:pos="12824"/>
+        <w:tab w:val="left" w:pos="13740"/>
+        <w:tab w:val="left" w:pos="14656"/>
+      </w:tabs>
+    </w:pPr>
+    <w:rPr>
+      <w:rFonts w:ascii="Courier New" w:hAnsi="Courier New" w:cs="Courier New"/>
+      <w:sz w:val="20"/>
+      <w:szCs w:val="20"/>
+      <w:lang w:val="de-DE"/>
+    </w:rPr>
+  </w:style>
+  <w:style w:type="character" w:customStyle="1" w:styleId="HTMLVorformatiertZchn">
+    <w:name w:val="HTML Vorformatiert Zchn"/>
+    <w:basedOn w:val="Absatz-Standardschriftart"/>
+    <w:link w:val="HTMLVorformatiert"/>
+    <w:uiPriority w:val="99"/>
+    <w:semiHidden/>
+    <w:rsid w:val="000901A5"/>
+    <w:rPr>
+      <w:rFonts w:ascii="Courier New" w:eastAsia="Times New Roman" w:hAnsi="Courier New" w:cs="Courier New"/>
+      <w:sz w:val="20"/>
+      <w:szCs w:val="20"/>
+      <w:lang w:val="de-DE" w:eastAsia="de-DE"/>
+    </w:rPr>
+  </w:style>
+  <w:style w:type="character" w:styleId="Fett">
+    <w:name w:val="Strong"/>
+    <w:basedOn w:val="Absatz-Standardschriftart"/>
+    <w:uiPriority w:val="22"/>
+    <w:qFormat/>
+    <w:rsid w:val="00280E77"/>
+    <w:rPr>
+      <w:b/>
+      <w:bCs/>
     </w:rPr>
   </w:style>
 </w:styles>
@@ -8847,6 +10344,13 @@
         </dgm:presLayoutVars>
       </dgm:prSet>
       <dgm:spPr/>
+      <dgm:t>
+        <a:bodyPr/>
+        <a:lstStyle/>
+        <a:p>
+          <a:endParaRPr lang="de-DE"/>
+        </a:p>
+      </dgm:t>
     </dgm:pt>
     <dgm:pt modelId="{C98D8AD6-EDB4-4BEE-A8A9-0B4389430E7D}" type="pres">
       <dgm:prSet presAssocID="{6A980228-26A1-4B13-AFA1-C009EF9A694F}" presName="hierRoot1" presStyleCnt="0"/>
@@ -8867,6 +10371,13 @@
         </dgm:presLayoutVars>
       </dgm:prSet>
       <dgm:spPr/>
+      <dgm:t>
+        <a:bodyPr/>
+        <a:lstStyle/>
+        <a:p>
+          <a:endParaRPr lang="de-DE"/>
+        </a:p>
+      </dgm:t>
     </dgm:pt>
     <dgm:pt modelId="{27B05E07-92C1-4113-B6F0-F99DC128C70D}" type="pres">
       <dgm:prSet presAssocID="{6A980228-26A1-4B13-AFA1-C009EF9A694F}" presName="hierChild2" presStyleCnt="0"/>
@@ -8875,6 +10386,13 @@
     <dgm:pt modelId="{37877022-70A1-4315-ABD2-435AF9348141}" type="pres">
       <dgm:prSet presAssocID="{8E6DE06C-B601-49A5-945D-5CA2E3B5BD24}" presName="Name10" presStyleLbl="parChTrans1D2" presStyleIdx="0" presStyleCnt="1"/>
       <dgm:spPr/>
+      <dgm:t>
+        <a:bodyPr/>
+        <a:lstStyle/>
+        <a:p>
+          <a:endParaRPr lang="de-DE"/>
+        </a:p>
+      </dgm:t>
     </dgm:pt>
     <dgm:pt modelId="{818368CF-79BE-4537-B4E2-CE4D55369D23}" type="pres">
       <dgm:prSet presAssocID="{27D931FF-FC84-470E-82C2-ADB88791E4BB}" presName="hierRoot2" presStyleCnt="0"/>
@@ -8895,6 +10413,13 @@
         </dgm:presLayoutVars>
       </dgm:prSet>
       <dgm:spPr/>
+      <dgm:t>
+        <a:bodyPr/>
+        <a:lstStyle/>
+        <a:p>
+          <a:endParaRPr lang="de-DE"/>
+        </a:p>
+      </dgm:t>
     </dgm:pt>
     <dgm:pt modelId="{F722D3B8-665A-4E15-885B-395E114AA258}" type="pres">
       <dgm:prSet presAssocID="{27D931FF-FC84-470E-82C2-ADB88791E4BB}" presName="hierChild3" presStyleCnt="0"/>
@@ -8903,6 +10428,13 @@
     <dgm:pt modelId="{09B401F7-84FF-4481-82BB-E0961F492AF4}" type="pres">
       <dgm:prSet presAssocID="{E4808E70-FBEC-46CB-B545-61E78ECAD629}" presName="Name17" presStyleLbl="parChTrans1D3" presStyleIdx="0" presStyleCnt="3"/>
       <dgm:spPr/>
+      <dgm:t>
+        <a:bodyPr/>
+        <a:lstStyle/>
+        <a:p>
+          <a:endParaRPr lang="de-DE"/>
+        </a:p>
+      </dgm:t>
     </dgm:pt>
     <dgm:pt modelId="{54CAF921-708F-4FFB-BC91-F7AF064DAE44}" type="pres">
       <dgm:prSet presAssocID="{D5798F70-79C1-4309-B878-38BF9DC92E29}" presName="hierRoot3" presStyleCnt="0"/>
@@ -8923,6 +10455,13 @@
         </dgm:presLayoutVars>
       </dgm:prSet>
       <dgm:spPr/>
+      <dgm:t>
+        <a:bodyPr/>
+        <a:lstStyle/>
+        <a:p>
+          <a:endParaRPr lang="de-DE"/>
+        </a:p>
+      </dgm:t>
     </dgm:pt>
     <dgm:pt modelId="{0C132ED6-9909-4D7C-AC0C-3D8E602E2AE6}" type="pres">
       <dgm:prSet presAssocID="{D5798F70-79C1-4309-B878-38BF9DC92E29}" presName="hierChild4" presStyleCnt="0"/>
@@ -8931,6 +10470,13 @@
     <dgm:pt modelId="{498C7544-B7C2-440F-B609-C7CC97CD11A6}" type="pres">
       <dgm:prSet presAssocID="{2E19C2B0-74B5-4DD0-8A57-0C7C0F1BC474}" presName="Name17" presStyleLbl="parChTrans1D3" presStyleIdx="1" presStyleCnt="3"/>
       <dgm:spPr/>
+      <dgm:t>
+        <a:bodyPr/>
+        <a:lstStyle/>
+        <a:p>
+          <a:endParaRPr lang="de-DE"/>
+        </a:p>
+      </dgm:t>
     </dgm:pt>
     <dgm:pt modelId="{7CA29424-D588-4A6A-92BD-C9DDC151D664}" type="pres">
       <dgm:prSet presAssocID="{0D4FF246-29E6-4431-A91B-88D79950C7BC}" presName="hierRoot3" presStyleCnt="0"/>
@@ -8951,6 +10497,13 @@
         </dgm:presLayoutVars>
       </dgm:prSet>
       <dgm:spPr/>
+      <dgm:t>
+        <a:bodyPr/>
+        <a:lstStyle/>
+        <a:p>
+          <a:endParaRPr lang="de-DE"/>
+        </a:p>
+      </dgm:t>
     </dgm:pt>
     <dgm:pt modelId="{7CE20A2F-7DD9-4962-BA54-11108A627493}" type="pres">
       <dgm:prSet presAssocID="{0D4FF246-29E6-4431-A91B-88D79950C7BC}" presName="hierChild4" presStyleCnt="0"/>
@@ -8959,6 +10512,13 @@
     <dgm:pt modelId="{42AC7DC8-3B97-4077-865F-27A0FE67B462}" type="pres">
       <dgm:prSet presAssocID="{B275CB53-FE5E-45B5-80BF-9E940A14F9AB}" presName="Name17" presStyleLbl="parChTrans1D3" presStyleIdx="2" presStyleCnt="3"/>
       <dgm:spPr/>
+      <dgm:t>
+        <a:bodyPr/>
+        <a:lstStyle/>
+        <a:p>
+          <a:endParaRPr lang="de-DE"/>
+        </a:p>
+      </dgm:t>
     </dgm:pt>
     <dgm:pt modelId="{1F5DA40E-7729-42F1-A4E3-DEB38A67484D}" type="pres">
       <dgm:prSet presAssocID="{996AC345-F60D-481F-9AB4-2B78979B668B}" presName="hierRoot3" presStyleCnt="0"/>
@@ -8979,6 +10539,13 @@
         </dgm:presLayoutVars>
       </dgm:prSet>
       <dgm:spPr/>
+      <dgm:t>
+        <a:bodyPr/>
+        <a:lstStyle/>
+        <a:p>
+          <a:endParaRPr lang="de-DE"/>
+        </a:p>
+      </dgm:t>
     </dgm:pt>
     <dgm:pt modelId="{65FB2624-F151-472E-9974-426825059EBA}" type="pres">
       <dgm:prSet presAssocID="{996AC345-F60D-481F-9AB4-2B78979B668B}" presName="hierChild4" presStyleCnt="0"/>
@@ -8986,50 +10553,50 @@
     </dgm:pt>
   </dgm:ptLst>
   <dgm:cxnLst>
-    <dgm:cxn modelId="{BE56C0D7-A978-44AD-8A9D-225B65039A73}" type="presOf" srcId="{E4808E70-FBEC-46CB-B545-61E78ECAD629}" destId="{09B401F7-84FF-4481-82BB-E0961F492AF4}" srcOrd="0" destOrd="0" presId="urn:microsoft.com/office/officeart/2005/8/layout/hierarchy1"/>
+    <dgm:cxn modelId="{DDB865CC-2A44-486C-9607-DB231BCCCE7F}" type="presOf" srcId="{E4808E70-FBEC-46CB-B545-61E78ECAD629}" destId="{09B401F7-84FF-4481-82BB-E0961F492AF4}" srcOrd="0" destOrd="0" presId="urn:microsoft.com/office/officeart/2005/8/layout/hierarchy1"/>
+    <dgm:cxn modelId="{C882759D-7D51-433C-A954-1F933CE0C949}" type="presOf" srcId="{FFC101DC-CCD5-4B03-85E8-6AE0A497FDAE}" destId="{AF851C11-F212-4507-904C-3B0CC1B24059}" srcOrd="0" destOrd="0" presId="urn:microsoft.com/office/officeart/2005/8/layout/hierarchy1"/>
+    <dgm:cxn modelId="{259119C9-114B-440A-952A-4DBA862D7637}" type="presOf" srcId="{6A980228-26A1-4B13-AFA1-C009EF9A694F}" destId="{FBEB5664-205E-4682-B171-256F45D3E0D4}" srcOrd="0" destOrd="0" presId="urn:microsoft.com/office/officeart/2005/8/layout/hierarchy1"/>
+    <dgm:cxn modelId="{0980D146-4E17-4F38-9E23-BE13378FDC5C}" type="presOf" srcId="{27D931FF-FC84-470E-82C2-ADB88791E4BB}" destId="{3959DC1A-332D-41DC-A550-D046510D2238}" srcOrd="0" destOrd="0" presId="urn:microsoft.com/office/officeart/2005/8/layout/hierarchy1"/>
+    <dgm:cxn modelId="{F9D94F5D-32D3-4198-B879-AB59AB634A89}" type="presOf" srcId="{8E6DE06C-B601-49A5-945D-5CA2E3B5BD24}" destId="{37877022-70A1-4315-ABD2-435AF9348141}" srcOrd="0" destOrd="0" presId="urn:microsoft.com/office/officeart/2005/8/layout/hierarchy1"/>
+    <dgm:cxn modelId="{2CDC4562-867D-4852-8161-F8EAEDA85A79}" type="presOf" srcId="{B275CB53-FE5E-45B5-80BF-9E940A14F9AB}" destId="{42AC7DC8-3B97-4077-865F-27A0FE67B462}" srcOrd="0" destOrd="0" presId="urn:microsoft.com/office/officeart/2005/8/layout/hierarchy1"/>
+    <dgm:cxn modelId="{A0DA4483-64E7-43BA-864D-F73F73BB6EF5}" type="presOf" srcId="{D5798F70-79C1-4309-B878-38BF9DC92E29}" destId="{494023C0-DE98-4104-A6F8-476AD2B48903}" srcOrd="0" destOrd="0" presId="urn:microsoft.com/office/officeart/2005/8/layout/hierarchy1"/>
+    <dgm:cxn modelId="{4C830066-80C1-486A-92CF-86208470999F}" type="presOf" srcId="{0D4FF246-29E6-4431-A91B-88D79950C7BC}" destId="{5AF9C1C9-2A65-46E1-B06B-E1C4A6285660}" srcOrd="0" destOrd="0" presId="urn:microsoft.com/office/officeart/2005/8/layout/hierarchy1"/>
+    <dgm:cxn modelId="{29B3AEC5-F0F4-4AFD-99E9-0B73832006A9}" srcId="{FFC101DC-CCD5-4B03-85E8-6AE0A497FDAE}" destId="{6A980228-26A1-4B13-AFA1-C009EF9A694F}" srcOrd="0" destOrd="0" parTransId="{720522D4-C8F6-4215-8800-297598C79881}" sibTransId="{648797D5-A354-496E-99E1-557869421F94}"/>
+    <dgm:cxn modelId="{4DA08B13-713E-4A8E-95E8-E5A3BEE81C5A}" type="presOf" srcId="{2E19C2B0-74B5-4DD0-8A57-0C7C0F1BC474}" destId="{498C7544-B7C2-440F-B609-C7CC97CD11A6}" srcOrd="0" destOrd="0" presId="urn:microsoft.com/office/officeart/2005/8/layout/hierarchy1"/>
     <dgm:cxn modelId="{4AF743C1-2AD7-4393-9788-6EAB90547212}" srcId="{27D931FF-FC84-470E-82C2-ADB88791E4BB}" destId="{996AC345-F60D-481F-9AB4-2B78979B668B}" srcOrd="2" destOrd="0" parTransId="{B275CB53-FE5E-45B5-80BF-9E940A14F9AB}" sibTransId="{A2F67652-3B24-4AB8-9D54-D0C9EC46BA46}"/>
-    <dgm:cxn modelId="{29B3AEC5-F0F4-4AFD-99E9-0B73832006A9}" srcId="{FFC101DC-CCD5-4B03-85E8-6AE0A497FDAE}" destId="{6A980228-26A1-4B13-AFA1-C009EF9A694F}" srcOrd="0" destOrd="0" parTransId="{720522D4-C8F6-4215-8800-297598C79881}" sibTransId="{648797D5-A354-496E-99E1-557869421F94}"/>
-    <dgm:cxn modelId="{6700E448-8BE2-4BE1-89A3-614160FC9B7A}" type="presOf" srcId="{8E6DE06C-B601-49A5-945D-5CA2E3B5BD24}" destId="{37877022-70A1-4315-ABD2-435AF9348141}" srcOrd="0" destOrd="0" presId="urn:microsoft.com/office/officeart/2005/8/layout/hierarchy1"/>
     <dgm:cxn modelId="{8523E3CA-180C-4966-9E6F-08CE7C93D7BE}" srcId="{6A980228-26A1-4B13-AFA1-C009EF9A694F}" destId="{27D931FF-FC84-470E-82C2-ADB88791E4BB}" srcOrd="0" destOrd="0" parTransId="{8E6DE06C-B601-49A5-945D-5CA2E3B5BD24}" sibTransId="{41A2B974-783C-4200-B7C5-8866D3646329}"/>
-    <dgm:cxn modelId="{9FE56E14-27EE-4216-8FD4-3BF72647AD20}" type="presOf" srcId="{D5798F70-79C1-4309-B878-38BF9DC92E29}" destId="{494023C0-DE98-4104-A6F8-476AD2B48903}" srcOrd="0" destOrd="0" presId="urn:microsoft.com/office/officeart/2005/8/layout/hierarchy1"/>
-    <dgm:cxn modelId="{6FBC9CF0-D07E-4D7F-8DE9-15CEA62E4672}" type="presOf" srcId="{6A980228-26A1-4B13-AFA1-C009EF9A694F}" destId="{FBEB5664-205E-4682-B171-256F45D3E0D4}" srcOrd="0" destOrd="0" presId="urn:microsoft.com/office/officeart/2005/8/layout/hierarchy1"/>
-    <dgm:cxn modelId="{17D03B9A-ACA2-4856-8F03-B09DEA827BF2}" type="presOf" srcId="{996AC345-F60D-481F-9AB4-2B78979B668B}" destId="{938424D9-BC20-4A40-8E6B-FB30C771E3BE}" srcOrd="0" destOrd="0" presId="urn:microsoft.com/office/officeart/2005/8/layout/hierarchy1"/>
     <dgm:cxn modelId="{9CBCEC0F-8284-484A-B8EB-B9723207D48C}" srcId="{27D931FF-FC84-470E-82C2-ADB88791E4BB}" destId="{0D4FF246-29E6-4431-A91B-88D79950C7BC}" srcOrd="1" destOrd="0" parTransId="{2E19C2B0-74B5-4DD0-8A57-0C7C0F1BC474}" sibTransId="{EA119C79-6518-4978-BB5F-BC8C7C7EFD02}"/>
-    <dgm:cxn modelId="{DFC36C7E-0996-484D-8D2D-9205BFE982F9}" type="presOf" srcId="{2E19C2B0-74B5-4DD0-8A57-0C7C0F1BC474}" destId="{498C7544-B7C2-440F-B609-C7CC97CD11A6}" srcOrd="0" destOrd="0" presId="urn:microsoft.com/office/officeart/2005/8/layout/hierarchy1"/>
-    <dgm:cxn modelId="{452F4832-B689-4CF4-8F9E-D0C7C6CE8AC8}" type="presOf" srcId="{0D4FF246-29E6-4431-A91B-88D79950C7BC}" destId="{5AF9C1C9-2A65-46E1-B06B-E1C4A6285660}" srcOrd="0" destOrd="0" presId="urn:microsoft.com/office/officeart/2005/8/layout/hierarchy1"/>
-    <dgm:cxn modelId="{49D2560E-2164-428F-94F7-7844D36336E2}" type="presOf" srcId="{B275CB53-FE5E-45B5-80BF-9E940A14F9AB}" destId="{42AC7DC8-3B97-4077-865F-27A0FE67B462}" srcOrd="0" destOrd="0" presId="urn:microsoft.com/office/officeart/2005/8/layout/hierarchy1"/>
-    <dgm:cxn modelId="{57343BC9-47BB-4E19-A0E0-62A8BCFEF400}" type="presOf" srcId="{27D931FF-FC84-470E-82C2-ADB88791E4BB}" destId="{3959DC1A-332D-41DC-A550-D046510D2238}" srcOrd="0" destOrd="0" presId="urn:microsoft.com/office/officeart/2005/8/layout/hierarchy1"/>
+    <dgm:cxn modelId="{A10486A0-3E30-4B78-896C-B5F714C286AE}" type="presOf" srcId="{996AC345-F60D-481F-9AB4-2B78979B668B}" destId="{938424D9-BC20-4A40-8E6B-FB30C771E3BE}" srcOrd="0" destOrd="0" presId="urn:microsoft.com/office/officeart/2005/8/layout/hierarchy1"/>
     <dgm:cxn modelId="{C246324F-C905-49DC-8E69-853F1DA7F1D5}" srcId="{27D931FF-FC84-470E-82C2-ADB88791E4BB}" destId="{D5798F70-79C1-4309-B878-38BF9DC92E29}" srcOrd="0" destOrd="0" parTransId="{E4808E70-FBEC-46CB-B545-61E78ECAD629}" sibTransId="{D8DB8B84-F39E-4FC9-B4F5-8C987B693CBA}"/>
-    <dgm:cxn modelId="{A1F66EA8-B3C5-4317-A8F5-FD49964123F4}" type="presOf" srcId="{FFC101DC-CCD5-4B03-85E8-6AE0A497FDAE}" destId="{AF851C11-F212-4507-904C-3B0CC1B24059}" srcOrd="0" destOrd="0" presId="urn:microsoft.com/office/officeart/2005/8/layout/hierarchy1"/>
-    <dgm:cxn modelId="{0F28266B-5808-41B9-9555-D39B22D88C26}" type="presParOf" srcId="{AF851C11-F212-4507-904C-3B0CC1B24059}" destId="{C98D8AD6-EDB4-4BEE-A8A9-0B4389430E7D}" srcOrd="0" destOrd="0" presId="urn:microsoft.com/office/officeart/2005/8/layout/hierarchy1"/>
-    <dgm:cxn modelId="{2A16F259-C03A-417D-B712-A9F1B5BB9988}" type="presParOf" srcId="{C98D8AD6-EDB4-4BEE-A8A9-0B4389430E7D}" destId="{4A37E386-4AF8-497A-80B1-A8A36DF146A6}" srcOrd="0" destOrd="0" presId="urn:microsoft.com/office/officeart/2005/8/layout/hierarchy1"/>
-    <dgm:cxn modelId="{83D762B7-ED85-4BC9-9CB8-9A98E6D79901}" type="presParOf" srcId="{4A37E386-4AF8-497A-80B1-A8A36DF146A6}" destId="{3D8EA650-8452-4595-A7A5-371239154C43}" srcOrd="0" destOrd="0" presId="urn:microsoft.com/office/officeart/2005/8/layout/hierarchy1"/>
-    <dgm:cxn modelId="{65117B99-831C-4F75-B82B-2781D8C9D630}" type="presParOf" srcId="{4A37E386-4AF8-497A-80B1-A8A36DF146A6}" destId="{FBEB5664-205E-4682-B171-256F45D3E0D4}" srcOrd="1" destOrd="0" presId="urn:microsoft.com/office/officeart/2005/8/layout/hierarchy1"/>
-    <dgm:cxn modelId="{55AD63C5-C82B-499E-8EAA-23192598091F}" type="presParOf" srcId="{C98D8AD6-EDB4-4BEE-A8A9-0B4389430E7D}" destId="{27B05E07-92C1-4113-B6F0-F99DC128C70D}" srcOrd="1" destOrd="0" presId="urn:microsoft.com/office/officeart/2005/8/layout/hierarchy1"/>
-    <dgm:cxn modelId="{EC80AA10-A474-40AD-ADAD-F12CFBE4CBB5}" type="presParOf" srcId="{27B05E07-92C1-4113-B6F0-F99DC128C70D}" destId="{37877022-70A1-4315-ABD2-435AF9348141}" srcOrd="0" destOrd="0" presId="urn:microsoft.com/office/officeart/2005/8/layout/hierarchy1"/>
-    <dgm:cxn modelId="{EFC4F4D0-F47F-4841-9072-51D9AB90D4AF}" type="presParOf" srcId="{27B05E07-92C1-4113-B6F0-F99DC128C70D}" destId="{818368CF-79BE-4537-B4E2-CE4D55369D23}" srcOrd="1" destOrd="0" presId="urn:microsoft.com/office/officeart/2005/8/layout/hierarchy1"/>
-    <dgm:cxn modelId="{8B6F678F-48EF-4ECB-9D9A-9BD3AFC5D2EF}" type="presParOf" srcId="{818368CF-79BE-4537-B4E2-CE4D55369D23}" destId="{A5460E39-FA09-4E0B-A324-CEE0DEF85E39}" srcOrd="0" destOrd="0" presId="urn:microsoft.com/office/officeart/2005/8/layout/hierarchy1"/>
-    <dgm:cxn modelId="{ADA7C45F-66EB-407C-94D3-605666FF6B35}" type="presParOf" srcId="{A5460E39-FA09-4E0B-A324-CEE0DEF85E39}" destId="{7CD2BAC6-27DF-4A6D-9836-DD65BF48F299}" srcOrd="0" destOrd="0" presId="urn:microsoft.com/office/officeart/2005/8/layout/hierarchy1"/>
-    <dgm:cxn modelId="{85392A46-C9D9-49AE-98BE-3F980A2E3760}" type="presParOf" srcId="{A5460E39-FA09-4E0B-A324-CEE0DEF85E39}" destId="{3959DC1A-332D-41DC-A550-D046510D2238}" srcOrd="1" destOrd="0" presId="urn:microsoft.com/office/officeart/2005/8/layout/hierarchy1"/>
-    <dgm:cxn modelId="{2B4160A6-9A87-47DE-B32B-B7A316DC5B87}" type="presParOf" srcId="{818368CF-79BE-4537-B4E2-CE4D55369D23}" destId="{F722D3B8-665A-4E15-885B-395E114AA258}" srcOrd="1" destOrd="0" presId="urn:microsoft.com/office/officeart/2005/8/layout/hierarchy1"/>
-    <dgm:cxn modelId="{64D08F54-F72F-4B86-A47B-491BF29465F3}" type="presParOf" srcId="{F722D3B8-665A-4E15-885B-395E114AA258}" destId="{09B401F7-84FF-4481-82BB-E0961F492AF4}" srcOrd="0" destOrd="0" presId="urn:microsoft.com/office/officeart/2005/8/layout/hierarchy1"/>
-    <dgm:cxn modelId="{A24CB992-AEA9-4601-B0DD-743F97D7FACE}" type="presParOf" srcId="{F722D3B8-665A-4E15-885B-395E114AA258}" destId="{54CAF921-708F-4FFB-BC91-F7AF064DAE44}" srcOrd="1" destOrd="0" presId="urn:microsoft.com/office/officeart/2005/8/layout/hierarchy1"/>
-    <dgm:cxn modelId="{721E23FA-D522-4145-8A49-A793B2CB786F}" type="presParOf" srcId="{54CAF921-708F-4FFB-BC91-F7AF064DAE44}" destId="{C26831DC-96FF-453F-B037-0378A4A1BE68}" srcOrd="0" destOrd="0" presId="urn:microsoft.com/office/officeart/2005/8/layout/hierarchy1"/>
-    <dgm:cxn modelId="{376A4B42-BBB1-431B-AB5D-61D92B9CA233}" type="presParOf" srcId="{C26831DC-96FF-453F-B037-0378A4A1BE68}" destId="{B104DE1B-D900-41A4-9C92-18B7FDE8E8F4}" srcOrd="0" destOrd="0" presId="urn:microsoft.com/office/officeart/2005/8/layout/hierarchy1"/>
-    <dgm:cxn modelId="{DF086621-5652-453E-9196-448D8940AF6B}" type="presParOf" srcId="{C26831DC-96FF-453F-B037-0378A4A1BE68}" destId="{494023C0-DE98-4104-A6F8-476AD2B48903}" srcOrd="1" destOrd="0" presId="urn:microsoft.com/office/officeart/2005/8/layout/hierarchy1"/>
-    <dgm:cxn modelId="{E5F69C02-F733-426C-BA66-B732C11482B6}" type="presParOf" srcId="{54CAF921-708F-4FFB-BC91-F7AF064DAE44}" destId="{0C132ED6-9909-4D7C-AC0C-3D8E602E2AE6}" srcOrd="1" destOrd="0" presId="urn:microsoft.com/office/officeart/2005/8/layout/hierarchy1"/>
-    <dgm:cxn modelId="{D7DB0621-9578-49CF-B054-9579A9EC65FD}" type="presParOf" srcId="{F722D3B8-665A-4E15-885B-395E114AA258}" destId="{498C7544-B7C2-440F-B609-C7CC97CD11A6}" srcOrd="2" destOrd="0" presId="urn:microsoft.com/office/officeart/2005/8/layout/hierarchy1"/>
-    <dgm:cxn modelId="{1C8D2412-6A73-4C80-90F1-F16BD21212D8}" type="presParOf" srcId="{F722D3B8-665A-4E15-885B-395E114AA258}" destId="{7CA29424-D588-4A6A-92BD-C9DDC151D664}" srcOrd="3" destOrd="0" presId="urn:microsoft.com/office/officeart/2005/8/layout/hierarchy1"/>
-    <dgm:cxn modelId="{A9D2A49C-DAEA-4637-9F4E-7A952CB716A0}" type="presParOf" srcId="{7CA29424-D588-4A6A-92BD-C9DDC151D664}" destId="{903F0CC5-E53E-4F8E-944A-41F095045BAC}" srcOrd="0" destOrd="0" presId="urn:microsoft.com/office/officeart/2005/8/layout/hierarchy1"/>
-    <dgm:cxn modelId="{2435C2ED-F7B6-4891-9884-E15C99E1C250}" type="presParOf" srcId="{903F0CC5-E53E-4F8E-944A-41F095045BAC}" destId="{D92534FB-1D15-4EC4-9EC3-3EE6F6182025}" srcOrd="0" destOrd="0" presId="urn:microsoft.com/office/officeart/2005/8/layout/hierarchy1"/>
-    <dgm:cxn modelId="{C87293D6-A78E-4EB9-8795-0CAC1D5D1517}" type="presParOf" srcId="{903F0CC5-E53E-4F8E-944A-41F095045BAC}" destId="{5AF9C1C9-2A65-46E1-B06B-E1C4A6285660}" srcOrd="1" destOrd="0" presId="urn:microsoft.com/office/officeart/2005/8/layout/hierarchy1"/>
-    <dgm:cxn modelId="{CBA0A254-178E-4DA2-8B5B-A252A92A079D}" type="presParOf" srcId="{7CA29424-D588-4A6A-92BD-C9DDC151D664}" destId="{7CE20A2F-7DD9-4962-BA54-11108A627493}" srcOrd="1" destOrd="0" presId="urn:microsoft.com/office/officeart/2005/8/layout/hierarchy1"/>
-    <dgm:cxn modelId="{A47FF82C-C0BA-42D4-9965-49EA596EF37B}" type="presParOf" srcId="{F722D3B8-665A-4E15-885B-395E114AA258}" destId="{42AC7DC8-3B97-4077-865F-27A0FE67B462}" srcOrd="4" destOrd="0" presId="urn:microsoft.com/office/officeart/2005/8/layout/hierarchy1"/>
-    <dgm:cxn modelId="{4A0E6ED3-4EB4-4562-877D-D69DF5A28700}" type="presParOf" srcId="{F722D3B8-665A-4E15-885B-395E114AA258}" destId="{1F5DA40E-7729-42F1-A4E3-DEB38A67484D}" srcOrd="5" destOrd="0" presId="urn:microsoft.com/office/officeart/2005/8/layout/hierarchy1"/>
-    <dgm:cxn modelId="{F702F601-270F-4ADA-A37D-708613EFD296}" type="presParOf" srcId="{1F5DA40E-7729-42F1-A4E3-DEB38A67484D}" destId="{C91F2DFA-8B4E-4745-A0DE-D5607B60EDC3}" srcOrd="0" destOrd="0" presId="urn:microsoft.com/office/officeart/2005/8/layout/hierarchy1"/>
-    <dgm:cxn modelId="{19B0B22F-0F60-4623-8B32-5634BBE3411A}" type="presParOf" srcId="{C91F2DFA-8B4E-4745-A0DE-D5607B60EDC3}" destId="{344CB858-D94E-438F-995C-527BB0BECE55}" srcOrd="0" destOrd="0" presId="urn:microsoft.com/office/officeart/2005/8/layout/hierarchy1"/>
-    <dgm:cxn modelId="{F3BD3983-3823-4436-B734-93C3D180970D}" type="presParOf" srcId="{C91F2DFA-8B4E-4745-A0DE-D5607B60EDC3}" destId="{938424D9-BC20-4A40-8E6B-FB30C771E3BE}" srcOrd="1" destOrd="0" presId="urn:microsoft.com/office/officeart/2005/8/layout/hierarchy1"/>
-    <dgm:cxn modelId="{3AABE874-CB1E-4E67-8FEB-A4B8903DED40}" type="presParOf" srcId="{1F5DA40E-7729-42F1-A4E3-DEB38A67484D}" destId="{65FB2624-F151-472E-9974-426825059EBA}" srcOrd="1" destOrd="0" presId="urn:microsoft.com/office/officeart/2005/8/layout/hierarchy1"/>
+    <dgm:cxn modelId="{217CE1FF-8E9F-41F5-A79A-71F92A98AA20}" type="presParOf" srcId="{AF851C11-F212-4507-904C-3B0CC1B24059}" destId="{C98D8AD6-EDB4-4BEE-A8A9-0B4389430E7D}" srcOrd="0" destOrd="0" presId="urn:microsoft.com/office/officeart/2005/8/layout/hierarchy1"/>
+    <dgm:cxn modelId="{066041AC-D1B6-4AE2-991B-74D5C3D77B7F}" type="presParOf" srcId="{C98D8AD6-EDB4-4BEE-A8A9-0B4389430E7D}" destId="{4A37E386-4AF8-497A-80B1-A8A36DF146A6}" srcOrd="0" destOrd="0" presId="urn:microsoft.com/office/officeart/2005/8/layout/hierarchy1"/>
+    <dgm:cxn modelId="{28A9CF22-8418-4F54-82ED-544024B8E443}" type="presParOf" srcId="{4A37E386-4AF8-497A-80B1-A8A36DF146A6}" destId="{3D8EA650-8452-4595-A7A5-371239154C43}" srcOrd="0" destOrd="0" presId="urn:microsoft.com/office/officeart/2005/8/layout/hierarchy1"/>
+    <dgm:cxn modelId="{5CEA9DDD-6450-43A9-B44E-3C6BDAFF9158}" type="presParOf" srcId="{4A37E386-4AF8-497A-80B1-A8A36DF146A6}" destId="{FBEB5664-205E-4682-B171-256F45D3E0D4}" srcOrd="1" destOrd="0" presId="urn:microsoft.com/office/officeart/2005/8/layout/hierarchy1"/>
+    <dgm:cxn modelId="{A4209949-7DEF-403E-955F-6AEE94DC5842}" type="presParOf" srcId="{C98D8AD6-EDB4-4BEE-A8A9-0B4389430E7D}" destId="{27B05E07-92C1-4113-B6F0-F99DC128C70D}" srcOrd="1" destOrd="0" presId="urn:microsoft.com/office/officeart/2005/8/layout/hierarchy1"/>
+    <dgm:cxn modelId="{29751832-6D4A-445B-8071-18923F5E92B9}" type="presParOf" srcId="{27B05E07-92C1-4113-B6F0-F99DC128C70D}" destId="{37877022-70A1-4315-ABD2-435AF9348141}" srcOrd="0" destOrd="0" presId="urn:microsoft.com/office/officeart/2005/8/layout/hierarchy1"/>
+    <dgm:cxn modelId="{CF4CC58B-00CD-43E6-B59A-80C1D6755503}" type="presParOf" srcId="{27B05E07-92C1-4113-B6F0-F99DC128C70D}" destId="{818368CF-79BE-4537-B4E2-CE4D55369D23}" srcOrd="1" destOrd="0" presId="urn:microsoft.com/office/officeart/2005/8/layout/hierarchy1"/>
+    <dgm:cxn modelId="{43CB5057-B7AB-4188-A5BF-7475557CA886}" type="presParOf" srcId="{818368CF-79BE-4537-B4E2-CE4D55369D23}" destId="{A5460E39-FA09-4E0B-A324-CEE0DEF85E39}" srcOrd="0" destOrd="0" presId="urn:microsoft.com/office/officeart/2005/8/layout/hierarchy1"/>
+    <dgm:cxn modelId="{E80D18DF-33E1-4814-B8DF-D0C4C37E517C}" type="presParOf" srcId="{A5460E39-FA09-4E0B-A324-CEE0DEF85E39}" destId="{7CD2BAC6-27DF-4A6D-9836-DD65BF48F299}" srcOrd="0" destOrd="0" presId="urn:microsoft.com/office/officeart/2005/8/layout/hierarchy1"/>
+    <dgm:cxn modelId="{2CD7D84D-D484-4A29-8965-029C10E81A5C}" type="presParOf" srcId="{A5460E39-FA09-4E0B-A324-CEE0DEF85E39}" destId="{3959DC1A-332D-41DC-A550-D046510D2238}" srcOrd="1" destOrd="0" presId="urn:microsoft.com/office/officeart/2005/8/layout/hierarchy1"/>
+    <dgm:cxn modelId="{7F73C342-AD51-4DBB-9410-7490C3DBBF05}" type="presParOf" srcId="{818368CF-79BE-4537-B4E2-CE4D55369D23}" destId="{F722D3B8-665A-4E15-885B-395E114AA258}" srcOrd="1" destOrd="0" presId="urn:microsoft.com/office/officeart/2005/8/layout/hierarchy1"/>
+    <dgm:cxn modelId="{1DE24D23-3E46-41A3-B4A0-E8717EA300A7}" type="presParOf" srcId="{F722D3B8-665A-4E15-885B-395E114AA258}" destId="{09B401F7-84FF-4481-82BB-E0961F492AF4}" srcOrd="0" destOrd="0" presId="urn:microsoft.com/office/officeart/2005/8/layout/hierarchy1"/>
+    <dgm:cxn modelId="{CFDFBC0E-C368-44A3-B053-AAA6E507FB45}" type="presParOf" srcId="{F722D3B8-665A-4E15-885B-395E114AA258}" destId="{54CAF921-708F-4FFB-BC91-F7AF064DAE44}" srcOrd="1" destOrd="0" presId="urn:microsoft.com/office/officeart/2005/8/layout/hierarchy1"/>
+    <dgm:cxn modelId="{E6D64CD8-D83E-4D9A-8635-AEDD2A38076E}" type="presParOf" srcId="{54CAF921-708F-4FFB-BC91-F7AF064DAE44}" destId="{C26831DC-96FF-453F-B037-0378A4A1BE68}" srcOrd="0" destOrd="0" presId="urn:microsoft.com/office/officeart/2005/8/layout/hierarchy1"/>
+    <dgm:cxn modelId="{E3ED1547-FB70-4D84-AD1F-A07F615A383C}" type="presParOf" srcId="{C26831DC-96FF-453F-B037-0378A4A1BE68}" destId="{B104DE1B-D900-41A4-9C92-18B7FDE8E8F4}" srcOrd="0" destOrd="0" presId="urn:microsoft.com/office/officeart/2005/8/layout/hierarchy1"/>
+    <dgm:cxn modelId="{DA94B5EB-0F1E-469C-86AC-C33DBF9431C4}" type="presParOf" srcId="{C26831DC-96FF-453F-B037-0378A4A1BE68}" destId="{494023C0-DE98-4104-A6F8-476AD2B48903}" srcOrd="1" destOrd="0" presId="urn:microsoft.com/office/officeart/2005/8/layout/hierarchy1"/>
+    <dgm:cxn modelId="{93038109-C892-46E8-8EA5-A3345024201C}" type="presParOf" srcId="{54CAF921-708F-4FFB-BC91-F7AF064DAE44}" destId="{0C132ED6-9909-4D7C-AC0C-3D8E602E2AE6}" srcOrd="1" destOrd="0" presId="urn:microsoft.com/office/officeart/2005/8/layout/hierarchy1"/>
+    <dgm:cxn modelId="{3C7BF9FB-1807-4E44-8C23-173832ED6484}" type="presParOf" srcId="{F722D3B8-665A-4E15-885B-395E114AA258}" destId="{498C7544-B7C2-440F-B609-C7CC97CD11A6}" srcOrd="2" destOrd="0" presId="urn:microsoft.com/office/officeart/2005/8/layout/hierarchy1"/>
+    <dgm:cxn modelId="{0B5B2B08-E5B6-4D28-B14C-5F9E16199269}" type="presParOf" srcId="{F722D3B8-665A-4E15-885B-395E114AA258}" destId="{7CA29424-D588-4A6A-92BD-C9DDC151D664}" srcOrd="3" destOrd="0" presId="urn:microsoft.com/office/officeart/2005/8/layout/hierarchy1"/>
+    <dgm:cxn modelId="{8046213D-FFA5-4C3D-8932-92F0BCBBA3AD}" type="presParOf" srcId="{7CA29424-D588-4A6A-92BD-C9DDC151D664}" destId="{903F0CC5-E53E-4F8E-944A-41F095045BAC}" srcOrd="0" destOrd="0" presId="urn:microsoft.com/office/officeart/2005/8/layout/hierarchy1"/>
+    <dgm:cxn modelId="{18385A3B-E21C-4550-8BFC-AE0CBDF3BB3F}" type="presParOf" srcId="{903F0CC5-E53E-4F8E-944A-41F095045BAC}" destId="{D92534FB-1D15-4EC4-9EC3-3EE6F6182025}" srcOrd="0" destOrd="0" presId="urn:microsoft.com/office/officeart/2005/8/layout/hierarchy1"/>
+    <dgm:cxn modelId="{B3EDA88E-EF2E-4586-85B8-3B5641CCC40B}" type="presParOf" srcId="{903F0CC5-E53E-4F8E-944A-41F095045BAC}" destId="{5AF9C1C9-2A65-46E1-B06B-E1C4A6285660}" srcOrd="1" destOrd="0" presId="urn:microsoft.com/office/officeart/2005/8/layout/hierarchy1"/>
+    <dgm:cxn modelId="{17D77CAF-706C-43EF-B53C-B0B5FB99AD50}" type="presParOf" srcId="{7CA29424-D588-4A6A-92BD-C9DDC151D664}" destId="{7CE20A2F-7DD9-4962-BA54-11108A627493}" srcOrd="1" destOrd="0" presId="urn:microsoft.com/office/officeart/2005/8/layout/hierarchy1"/>
+    <dgm:cxn modelId="{4C021BBD-EE4C-4204-B80F-DE462515CE82}" type="presParOf" srcId="{F722D3B8-665A-4E15-885B-395E114AA258}" destId="{42AC7DC8-3B97-4077-865F-27A0FE67B462}" srcOrd="4" destOrd="0" presId="urn:microsoft.com/office/officeart/2005/8/layout/hierarchy1"/>
+    <dgm:cxn modelId="{20AB62F3-B4DE-46D7-9B61-F534F5BBEB6D}" type="presParOf" srcId="{F722D3B8-665A-4E15-885B-395E114AA258}" destId="{1F5DA40E-7729-42F1-A4E3-DEB38A67484D}" srcOrd="5" destOrd="0" presId="urn:microsoft.com/office/officeart/2005/8/layout/hierarchy1"/>
+    <dgm:cxn modelId="{D27B80AA-A5A4-4666-9EE1-2BD40AFF3C27}" type="presParOf" srcId="{1F5DA40E-7729-42F1-A4E3-DEB38A67484D}" destId="{C91F2DFA-8B4E-4745-A0DE-D5607B60EDC3}" srcOrd="0" destOrd="0" presId="urn:microsoft.com/office/officeart/2005/8/layout/hierarchy1"/>
+    <dgm:cxn modelId="{F25827FD-977C-40CD-9461-61D7CBC088AB}" type="presParOf" srcId="{C91F2DFA-8B4E-4745-A0DE-D5607B60EDC3}" destId="{344CB858-D94E-438F-995C-527BB0BECE55}" srcOrd="0" destOrd="0" presId="urn:microsoft.com/office/officeart/2005/8/layout/hierarchy1"/>
+    <dgm:cxn modelId="{7E2EA4ED-61CF-43B5-843B-6F9510F5076C}" type="presParOf" srcId="{C91F2DFA-8B4E-4745-A0DE-D5607B60EDC3}" destId="{938424D9-BC20-4A40-8E6B-FB30C771E3BE}" srcOrd="1" destOrd="0" presId="urn:microsoft.com/office/officeart/2005/8/layout/hierarchy1"/>
+    <dgm:cxn modelId="{6A2FFEC2-D1E3-42BF-AEB0-F6D7FE9809B3}" type="presParOf" srcId="{1F5DA40E-7729-42F1-A4E3-DEB38A67484D}" destId="{65FB2624-F151-472E-9974-426825059EBA}" srcOrd="1" destOrd="0" presId="urn:microsoft.com/office/officeart/2005/8/layout/hierarchy1"/>
   </dgm:cxnLst>
   <dgm:bg/>
   <dgm:whole/>
@@ -9387,7 +10954,7 @@
         </a:bodyPr>
         <a:lstStyle/>
         <a:p>
-          <a:pPr marL="0" lvl="0" indent="0" algn="ctr" defTabSz="355600">
+          <a:pPr lvl="0" algn="ctr" defTabSz="355600">
             <a:lnSpc>
               <a:spcPct val="90000"/>
             </a:lnSpc>
@@ -9397,7 +10964,6 @@
             <a:spcAft>
               <a:spcPct val="35000"/>
             </a:spcAft>
-            <a:buNone/>
           </a:pPr>
           <a:r>
             <a:rPr lang="de-DE" sz="800" kern="1200"/>
@@ -9523,7 +11089,7 @@
         </a:bodyPr>
         <a:lstStyle/>
         <a:p>
-          <a:pPr marL="0" lvl="0" indent="0" algn="ctr" defTabSz="355600">
+          <a:pPr lvl="0" algn="ctr" defTabSz="355600">
             <a:lnSpc>
               <a:spcPct val="90000"/>
             </a:lnSpc>
@@ -9533,7 +11099,6 @@
             <a:spcAft>
               <a:spcPct val="35000"/>
             </a:spcAft>
-            <a:buNone/>
           </a:pPr>
           <a:r>
             <a:rPr lang="de-DE" sz="800" kern="1200"/>
@@ -9659,7 +11224,7 @@
         </a:bodyPr>
         <a:lstStyle/>
         <a:p>
-          <a:pPr marL="0" lvl="0" indent="0" algn="ctr" defTabSz="355600">
+          <a:pPr lvl="0" algn="ctr" defTabSz="355600">
             <a:lnSpc>
               <a:spcPct val="90000"/>
             </a:lnSpc>
@@ -9669,7 +11234,6 @@
             <a:spcAft>
               <a:spcPct val="35000"/>
             </a:spcAft>
-            <a:buNone/>
           </a:pPr>
           <a:r>
             <a:rPr lang="de-DE" sz="800" kern="1200"/>
@@ -9795,7 +11359,7 @@
         </a:bodyPr>
         <a:lstStyle/>
         <a:p>
-          <a:pPr marL="0" lvl="0" indent="0" algn="ctr" defTabSz="355600">
+          <a:pPr lvl="0" algn="ctr" defTabSz="355600">
             <a:lnSpc>
               <a:spcPct val="90000"/>
             </a:lnSpc>
@@ -9805,7 +11369,6 @@
             <a:spcAft>
               <a:spcPct val="35000"/>
             </a:spcAft>
-            <a:buNone/>
           </a:pPr>
           <a:r>
             <a:rPr lang="de-DE" sz="800" kern="1200"/>
@@ -9931,7 +11494,7 @@
         </a:bodyPr>
         <a:lstStyle/>
         <a:p>
-          <a:pPr marL="0" lvl="0" indent="0" algn="ctr" defTabSz="355600">
+          <a:pPr lvl="0" algn="ctr" defTabSz="355600">
             <a:lnSpc>
               <a:spcPct val="90000"/>
             </a:lnSpc>
@@ -9941,7 +11504,6 @@
             <a:spcAft>
               <a:spcPct val="35000"/>
             </a:spcAft>
-            <a:buNone/>
           </a:pPr>
           <a:r>
             <a:rPr lang="de-DE" sz="800" kern="1200"/>
@@ -11852,7 +13414,7 @@
 </file>
 
 <file path=customXml/itemProps1.xml><?xml version="1.0" encoding="utf-8"?>
-<ds:datastoreItem xmlns:ds="http://schemas.openxmlformats.org/officeDocument/2006/customXml" ds:itemID="{E91B79ED-A311-49BF-980D-914633159C6D}">
+<ds:datastoreItem xmlns:ds="http://schemas.openxmlformats.org/officeDocument/2006/customXml" ds:itemID="{34EB576B-32FC-478E-BD9B-67F7AEDAD12C}">
   <ds:schemaRefs>
     <ds:schemaRef ds:uri="http://schemas.openxmlformats.org/officeDocument/2006/bibliography"/>
   </ds:schemaRefs>

</xml_diff>